<commit_message>
627 commit for over
</commit_message>
<xml_diff>
--- a/doc/《校园导航系统-项目模块设计》.docx
+++ b/doc/《校园导航系统-项目模块设计》.docx
@@ -4,507 +4,359 @@
   <w:body>
     <w:p>
       <w:pPr>
-        <w:pStyle w:val="Normal0"/>
-        <w:spacing w:after="120"/>
-        <w:rPr>
+        <w:snapToGrid w:val="0"/>
+        <w:spacing w:before="100" w:beforeAutospacing="1" w:after="100" w:afterAutospacing="1"/>
+        <w:ind w:right="480"/>
+        <w:jc w:val="center"/>
+        <w:rPr>
+          <w:rFonts w:ascii="黑体" w:eastAsia="黑体"/>
           <w:b/>
-          <w:color w:val="000000"/>
-          <w:sz w:val="52"/>
+          <w:bCs/>
+          <w:sz w:val="36"/>
+          <w:szCs w:val="36"/>
+        </w:rPr>
+      </w:pPr>
+      <w:r>
+        <w:rPr>
+          <w:rFonts w:ascii="等线" w:eastAsia="等线" w:hAnsi="等线" w:hint="eastAsia"/>
+          <w:b/>
+          <w:sz w:val="36"/>
+          <w:szCs w:val="36"/>
+        </w:rPr>
+        <w:t>校园导航</w:t>
+      </w:r>
+      <w:r>
+        <w:rPr>
+          <w:rFonts w:hint="eastAsia"/>
+          <w:b/>
+          <w:sz w:val="36"/>
+          <w:szCs w:val="36"/>
+        </w:rPr>
+        <w:t>系统信息化建设项目</w:t>
+      </w:r>
+    </w:p>
+    <w:p>
+      <w:pPr>
+        <w:snapToGrid w:val="0"/>
+        <w:spacing w:before="100" w:beforeAutospacing="1" w:after="100" w:afterAutospacing="1"/>
+        <w:ind w:right="480"/>
+        <w:jc w:val="center"/>
+        <w:rPr>
+          <w:rFonts w:ascii="黑体" w:eastAsia="黑体"/>
+          <w:b/>
+          <w:sz w:val="72"/>
+          <w:szCs w:val="72"/>
+        </w:rPr>
+      </w:pPr>
+      <w:r>
+        <w:rPr>
+          <w:rFonts w:ascii="黑体" w:eastAsia="黑体" w:hint="eastAsia"/>
+          <w:b/>
+          <w:sz w:val="72"/>
+          <w:szCs w:val="72"/>
+        </w:rPr>
+        <w:t>模块</w:t>
+      </w:r>
+      <w:r>
+        <w:rPr>
+          <w:rFonts w:ascii="黑体" w:eastAsia="黑体" w:hint="eastAsia"/>
+          <w:b/>
+          <w:sz w:val="72"/>
+          <w:szCs w:val="72"/>
+        </w:rPr>
+        <w:t>设计</w:t>
+      </w:r>
+      <w:bookmarkStart w:id="0" w:name="_GoBack"/>
+      <w:bookmarkEnd w:id="0"/>
+    </w:p>
+    <w:p>
+      <w:pPr>
+        <w:ind w:right="480"/>
+        <w:jc w:val="center"/>
+        <w:rPr>
+          <w:rFonts w:eastAsia="楷体_GB2312"/>
+          <w:b/>
+          <w:kern w:val="0"/>
+          <w:sz w:val="36"/>
+          <w:szCs w:val="36"/>
+        </w:rPr>
+      </w:pPr>
+      <w:r>
+        <w:rPr>
+          <w:rFonts w:eastAsia="楷体_GB2312" w:hint="eastAsia"/>
+          <w:b/>
+          <w:kern w:val="0"/>
+          <w:sz w:val="36"/>
+          <w:szCs w:val="36"/>
+        </w:rPr>
+        <w:t xml:space="preserve">2019 JAVAEE </w:t>
+      </w:r>
+      <w:r>
+        <w:rPr>
+          <w:rFonts w:eastAsia="楷体_GB2312" w:hint="eastAsia"/>
+          <w:b/>
+          <w:kern w:val="0"/>
+          <w:sz w:val="36"/>
+          <w:szCs w:val="36"/>
+        </w:rPr>
+        <w:t>小组</w:t>
+      </w:r>
+      <w:r>
+        <w:rPr>
+          <w:rFonts w:eastAsia="楷体_GB2312" w:hint="eastAsia"/>
+          <w:b/>
+          <w:kern w:val="0"/>
+          <w:sz w:val="36"/>
+          <w:szCs w:val="36"/>
+        </w:rPr>
+        <w:t xml:space="preserve"> </w:t>
+      </w:r>
+      <w:r>
+        <w:rPr>
+          <w:rFonts w:eastAsia="楷体_GB2312" w:hint="eastAsia"/>
+          <w:b/>
+          <w:kern w:val="0"/>
+          <w:sz w:val="36"/>
+          <w:szCs w:val="36"/>
+        </w:rPr>
+        <w:t>校园导航项目</w:t>
+      </w:r>
+    </w:p>
+    <w:p>
+      <w:pPr>
+        <w:ind w:right="480"/>
+        <w:rPr>
+          <w:rFonts w:eastAsia="楷体_GB2312"/>
+          <w:kern w:val="0"/>
+          <w:sz w:val="32"/>
         </w:rPr>
       </w:pPr>
     </w:p>
     <w:p>
       <w:pPr>
-        <w:pStyle w:val="1"/>
-        <w:spacing w:before="175" w:after="175"/>
-        <w:jc w:val="center"/>
-        <w:rPr>
-          <w:sz w:val="52"/>
-          <w:szCs w:val="52"/>
-        </w:rPr>
-      </w:pPr>
-      <w:bookmarkStart w:id="0" w:name="_Toc10390116"/>
-      <w:r>
-        <w:rPr>
-          <w:rFonts w:hint="eastAsia"/>
-          <w:sz w:val="52"/>
-          <w:szCs w:val="52"/>
-        </w:rPr>
-        <w:t>校园导航</w:t>
-      </w:r>
-      <w:r>
-        <w:rPr>
-          <w:rFonts w:hint="eastAsia"/>
-          <w:sz w:val="52"/>
-          <w:szCs w:val="52"/>
-        </w:rPr>
-        <w:t>系统</w:t>
-      </w:r>
-      <w:r>
-        <w:rPr>
-          <w:rFonts w:hint="eastAsia"/>
-          <w:sz w:val="52"/>
-          <w:szCs w:val="52"/>
-        </w:rPr>
-        <w:t>模块设计报告</w:t>
-      </w:r>
-      <w:bookmarkEnd w:id="0"/>
-    </w:p>
-    <w:p>
-      <w:pPr>
-        <w:rPr>
-          <w:color w:val="000000"/>
+        <w:ind w:right="480"/>
+        <w:rPr>
+          <w:rFonts w:eastAsia="楷体_GB2312"/>
+          <w:kern w:val="0"/>
+          <w:sz w:val="32"/>
         </w:rPr>
       </w:pPr>
     </w:p>
     <w:p>
       <w:pPr>
-        <w:rPr>
-          <w:color w:val="000000"/>
+        <w:ind w:right="480"/>
+        <w:jc w:val="center"/>
+        <w:rPr>
+          <w:rFonts w:eastAsia="楷体_GB2312"/>
+          <w:kern w:val="0"/>
+          <w:sz w:val="32"/>
+        </w:rPr>
+      </w:pPr>
+      <w:r>
+        <w:rPr>
+          <w:rFonts w:eastAsia="楷体_GB2312"/>
+          <w:noProof/>
+          <w:kern w:val="0"/>
+          <w:sz w:val="32"/>
+        </w:rPr>
+        <w:drawing>
+          <wp:inline distT="0" distB="0" distL="0" distR="0">
+            <wp:extent cx="1905000" cy="1905000"/>
+            <wp:effectExtent l="0" t="0" r="0" b="0"/>
+            <wp:docPr id="1" name="图片 1" descr="D:\Java\workspace\navigation\vue_navigation\src\assets\logo.png"/>
+            <wp:cNvGraphicFramePr>
+              <a:graphicFrameLocks xmlns:a="http://schemas.openxmlformats.org/drawingml/2006/main" noChangeAspect="1"/>
+            </wp:cNvGraphicFramePr>
+            <a:graphic xmlns:a="http://schemas.openxmlformats.org/drawingml/2006/main">
+              <a:graphicData uri="http://schemas.openxmlformats.org/drawingml/2006/picture">
+                <pic:pic xmlns:pic="http://schemas.openxmlformats.org/drawingml/2006/picture">
+                  <pic:nvPicPr>
+                    <pic:cNvPr id="0" name="图片 1" descr="D:\Java\workspace\navigation\vue_navigation\src\assets\logo.png"/>
+                    <pic:cNvPicPr>
+                      <a:picLocks noChangeAspect="1" noChangeArrowheads="1"/>
+                    </pic:cNvPicPr>
+                  </pic:nvPicPr>
+                  <pic:blipFill>
+                    <a:blip r:embed="rId8">
+                      <a:extLst>
+                        <a:ext uri="{28A0092B-C50C-407E-A947-70E740481C1C}">
+                          <a14:useLocalDpi xmlns:a14="http://schemas.microsoft.com/office/drawing/2010/main" val="0"/>
+                        </a:ext>
+                      </a:extLst>
+                    </a:blip>
+                    <a:srcRect/>
+                    <a:stretch>
+                      <a:fillRect/>
+                    </a:stretch>
+                  </pic:blipFill>
+                  <pic:spPr bwMode="auto">
+                    <a:xfrm>
+                      <a:off x="0" y="0"/>
+                      <a:ext cx="1905000" cy="1905000"/>
+                    </a:xfrm>
+                    <a:prstGeom prst="rect">
+                      <a:avLst/>
+                    </a:prstGeom>
+                    <a:noFill/>
+                    <a:ln>
+                      <a:noFill/>
+                    </a:ln>
+                  </pic:spPr>
+                </pic:pic>
+              </a:graphicData>
+            </a:graphic>
+          </wp:inline>
+        </w:drawing>
+      </w:r>
+    </w:p>
+    <w:p>
+      <w:pPr>
+        <w:ind w:right="480"/>
+        <w:rPr>
+          <w:rFonts w:eastAsia="楷体_GB2312"/>
+          <w:kern w:val="0"/>
+          <w:sz w:val="32"/>
         </w:rPr>
       </w:pPr>
     </w:p>
     <w:p>
       <w:pPr>
-        <w:rPr>
-          <w:color w:val="000000"/>
+        <w:ind w:right="480"/>
+        <w:rPr>
+          <w:rFonts w:eastAsia="楷体_GB2312"/>
+          <w:kern w:val="0"/>
+          <w:sz w:val="32"/>
         </w:rPr>
       </w:pPr>
     </w:p>
     <w:p>
       <w:pPr>
-        <w:rPr>
-          <w:color w:val="000000"/>
+        <w:ind w:right="480"/>
+        <w:rPr>
+          <w:rFonts w:eastAsia="楷体_GB2312"/>
+          <w:kern w:val="0"/>
+          <w:sz w:val="32"/>
         </w:rPr>
       </w:pPr>
     </w:p>
     <w:p>
       <w:pPr>
-        <w:rPr>
-          <w:color w:val="000000"/>
+        <w:ind w:right="480"/>
+        <w:jc w:val="right"/>
+        <w:rPr>
+          <w:rFonts w:eastAsia="楷体_GB2312"/>
+          <w:kern w:val="0"/>
+          <w:sz w:val="32"/>
         </w:rPr>
       </w:pPr>
     </w:p>
     <w:p>
       <w:pPr>
-        <w:rPr>
-          <w:color w:val="000000"/>
+        <w:ind w:right="480"/>
+        <w:jc w:val="right"/>
+        <w:rPr>
+          <w:rFonts w:eastAsia="楷体_GB2312"/>
+          <w:kern w:val="0"/>
+          <w:sz w:val="32"/>
         </w:rPr>
       </w:pPr>
     </w:p>
     <w:p>
       <w:pPr>
-        <w:rPr>
-          <w:color w:val="000000"/>
+        <w:ind w:right="480"/>
+        <w:jc w:val="right"/>
+        <w:rPr>
+          <w:rFonts w:eastAsia="楷体_GB2312"/>
+          <w:kern w:val="0"/>
+          <w:sz w:val="32"/>
         </w:rPr>
       </w:pPr>
     </w:p>
     <w:p>
       <w:pPr>
-        <w:rPr>
-          <w:rFonts w:hint="eastAsia"/>
-          <w:color w:val="000000"/>
+        <w:ind w:right="480"/>
+        <w:jc w:val="right"/>
+        <w:rPr>
+          <w:rFonts w:eastAsia="楷体_GB2312"/>
+          <w:kern w:val="0"/>
+          <w:sz w:val="32"/>
         </w:rPr>
       </w:pPr>
+      <w:r>
+        <w:rPr>
+          <w:rFonts w:eastAsia="楷体_GB2312" w:hint="eastAsia"/>
+          <w:kern w:val="0"/>
+          <w:sz w:val="32"/>
+        </w:rPr>
+        <w:t>作者：袁帅</w:t>
+      </w:r>
     </w:p>
     <w:p>
       <w:pPr>
-        <w:rPr>
-          <w:color w:val="000000"/>
+        <w:ind w:right="480"/>
+        <w:jc w:val="right"/>
+        <w:rPr>
+          <w:rFonts w:eastAsia="楷体_GB2312"/>
+          <w:kern w:val="0"/>
+          <w:sz w:val="32"/>
         </w:rPr>
       </w:pPr>
-    </w:p>
-    <w:tbl>
-      <w:tblPr>
-        <w:tblW w:w="0" w:type="auto"/>
-        <w:tblBorders>
-          <w:top w:val="single" w:sz="4" w:space="0" w:color="auto"/>
-          <w:left w:val="single" w:sz="4" w:space="0" w:color="auto"/>
-          <w:bottom w:val="single" w:sz="4" w:space="0" w:color="auto"/>
-          <w:right w:val="single" w:sz="4" w:space="0" w:color="auto"/>
-          <w:insideH w:val="single" w:sz="4" w:space="0" w:color="auto"/>
-          <w:insideV w:val="single" w:sz="4" w:space="0" w:color="auto"/>
-        </w:tblBorders>
-        <w:tblLook w:val="0000" w:firstRow="0" w:lastRow="0" w:firstColumn="0" w:lastColumn="0" w:noHBand="0" w:noVBand="0"/>
-      </w:tblPr>
-      <w:tblGrid>
-        <w:gridCol w:w="2611"/>
-        <w:gridCol w:w="1316"/>
-        <w:gridCol w:w="4567"/>
-      </w:tblGrid>
-      <w:tr>
-        <w:trPr>
-          <w:cantSplit/>
-          <w:trHeight w:val="319"/>
-        </w:trPr>
-        <w:tc>
-          <w:tcPr>
-            <w:tcW w:w="2684" w:type="dxa"/>
-            <w:vMerge w:val="restart"/>
-          </w:tcPr>
-          <w:p>
-            <w:pPr>
-              <w:rPr>
-                <w:rFonts w:ascii="宋体" w:hAnsi="宋体"/>
-                <w:color w:val="000000"/>
-              </w:rPr>
-            </w:pPr>
-            <w:r>
-              <w:rPr>
-                <w:rFonts w:ascii="宋体" w:hAnsi="宋体" w:hint="eastAsia"/>
-                <w:color w:val="000000"/>
-              </w:rPr>
-              <w:t>文件状态：</w:t>
-            </w:r>
-          </w:p>
-          <w:p>
-            <w:pPr>
-              <w:ind w:firstLineChars="100" w:firstLine="224"/>
-              <w:rPr>
-                <w:rFonts w:ascii="宋体" w:hAnsi="宋体"/>
-                <w:color w:val="000000"/>
-              </w:rPr>
-            </w:pPr>
-            <w:r>
-              <w:rPr>
-                <w:rFonts w:ascii="宋体" w:hAnsi="宋体" w:hint="eastAsia"/>
-                <w:color w:val="000000"/>
-              </w:rPr>
-              <w:t>[√] 草稿</w:t>
-            </w:r>
-          </w:p>
-          <w:p>
-            <w:pPr>
-              <w:ind w:firstLineChars="100" w:firstLine="224"/>
-              <w:rPr>
-                <w:rFonts w:ascii="宋体" w:hAnsi="宋体"/>
-                <w:color w:val="000000"/>
-              </w:rPr>
-            </w:pPr>
-            <w:r>
-              <w:rPr>
-                <w:rFonts w:ascii="宋体" w:hAnsi="宋体" w:hint="eastAsia"/>
-                <w:color w:val="000000"/>
-              </w:rPr>
-              <w:t>[  ] 正式发布</w:t>
-            </w:r>
-          </w:p>
-          <w:p>
-            <w:pPr>
-              <w:ind w:firstLineChars="100" w:firstLine="224"/>
-              <w:rPr>
-                <w:color w:val="000000"/>
-              </w:rPr>
-            </w:pPr>
-            <w:r>
-              <w:rPr>
-                <w:rFonts w:ascii="宋体" w:hAnsi="宋体" w:hint="eastAsia"/>
-                <w:color w:val="000000"/>
-              </w:rPr>
-              <w:t>[  ]</w:t>
-            </w:r>
-            <w:r>
-              <w:rPr>
-                <w:rFonts w:ascii="宋体" w:hAnsi="宋体"/>
-                <w:color w:val="000000"/>
-              </w:rPr>
-              <w:t xml:space="preserve"> </w:t>
-            </w:r>
-            <w:r>
-              <w:rPr>
-                <w:rFonts w:ascii="宋体" w:hAnsi="宋体" w:hint="eastAsia"/>
-                <w:color w:val="000000"/>
-              </w:rPr>
-              <w:t>正在修改</w:t>
-            </w:r>
-          </w:p>
-        </w:tc>
-        <w:tc>
-          <w:tcPr>
-            <w:tcW w:w="1344" w:type="dxa"/>
-            <w:shd w:val="clear" w:color="auto" w:fill="D9D9D9"/>
-          </w:tcPr>
-          <w:p>
-            <w:pPr>
-              <w:rPr>
-                <w:color w:val="000000"/>
-              </w:rPr>
-            </w:pPr>
-            <w:r>
-              <w:rPr>
-                <w:rFonts w:hint="eastAsia"/>
-                <w:color w:val="000000"/>
-              </w:rPr>
-              <w:t>文件标识：</w:t>
-            </w:r>
-          </w:p>
-        </w:tc>
-        <w:tc>
-          <w:tcPr>
-            <w:tcW w:w="4692" w:type="dxa"/>
-          </w:tcPr>
-          <w:p>
-            <w:pPr>
-              <w:rPr>
-                <w:color w:val="000000"/>
-              </w:rPr>
-            </w:pPr>
-            <w:r>
-              <w:rPr>
-                <w:rFonts w:hint="eastAsia"/>
-                <w:color w:val="000000"/>
-              </w:rPr>
-              <w:t>ZUT</w:t>
-            </w:r>
-            <w:r>
-              <w:rPr>
-                <w:rFonts w:hint="eastAsia"/>
-                <w:color w:val="000000"/>
-              </w:rPr>
-              <w:t>-</w:t>
-            </w:r>
-            <w:r>
-              <w:rPr>
-                <w:color w:val="000000"/>
-              </w:rPr>
-              <w:t>NAVIGATION</w:t>
-            </w:r>
-            <w:r>
-              <w:rPr>
-                <w:rFonts w:hint="eastAsia"/>
-                <w:color w:val="000000"/>
-              </w:rPr>
-              <w:t>-</w:t>
-            </w:r>
-            <w:r>
-              <w:rPr>
-                <w:color w:val="000000"/>
-              </w:rPr>
-              <w:t>SD</w:t>
-            </w:r>
-            <w:r>
-              <w:rPr>
-                <w:rFonts w:hint="eastAsia"/>
-                <w:color w:val="000000"/>
-              </w:rPr>
-              <w:t>-MODULE</w:t>
-            </w:r>
-          </w:p>
-        </w:tc>
-      </w:tr>
-      <w:tr>
-        <w:trPr>
-          <w:cantSplit/>
-          <w:trHeight w:val="319"/>
-        </w:trPr>
-        <w:tc>
-          <w:tcPr>
-            <w:tcW w:w="2684" w:type="dxa"/>
-            <w:vMerge/>
-          </w:tcPr>
-          <w:p>
-            <w:pPr>
-              <w:ind w:firstLineChars="200" w:firstLine="448"/>
-              <w:rPr>
-                <w:color w:val="000000"/>
-              </w:rPr>
-            </w:pPr>
-          </w:p>
-        </w:tc>
-        <w:tc>
-          <w:tcPr>
-            <w:tcW w:w="1344" w:type="dxa"/>
-            <w:shd w:val="clear" w:color="auto" w:fill="D9D9D9"/>
-          </w:tcPr>
-          <w:p>
-            <w:pPr>
-              <w:rPr>
-                <w:color w:val="000000"/>
-              </w:rPr>
-            </w:pPr>
-            <w:r>
-              <w:rPr>
-                <w:rFonts w:hint="eastAsia"/>
-                <w:color w:val="000000"/>
-              </w:rPr>
-              <w:t>当前版本：</w:t>
-            </w:r>
-          </w:p>
-        </w:tc>
-        <w:tc>
-          <w:tcPr>
-            <w:tcW w:w="4692" w:type="dxa"/>
-          </w:tcPr>
-          <w:p>
-            <w:pPr>
-              <w:rPr>
-                <w:color w:val="000000"/>
-              </w:rPr>
-            </w:pPr>
-            <w:r>
-              <w:rPr>
-                <w:color w:val="000000"/>
-              </w:rPr>
-              <w:t>1.0</w:t>
-            </w:r>
-          </w:p>
-        </w:tc>
-      </w:tr>
-      <w:tr>
-        <w:trPr>
-          <w:cantSplit/>
-        </w:trPr>
-        <w:tc>
-          <w:tcPr>
-            <w:tcW w:w="2684" w:type="dxa"/>
-            <w:vMerge/>
-          </w:tcPr>
-          <w:p>
-            <w:pPr>
-              <w:ind w:firstLineChars="200" w:firstLine="448"/>
-              <w:rPr>
-                <w:color w:val="000000"/>
-              </w:rPr>
-            </w:pPr>
-          </w:p>
-        </w:tc>
-        <w:tc>
-          <w:tcPr>
-            <w:tcW w:w="1344" w:type="dxa"/>
-            <w:shd w:val="clear" w:color="auto" w:fill="D9D9D9"/>
-          </w:tcPr>
-          <w:p>
-            <w:pPr>
-              <w:rPr>
-                <w:color w:val="000000"/>
-              </w:rPr>
-            </w:pPr>
-            <w:r>
-              <w:rPr>
-                <w:rFonts w:hint="eastAsia"/>
-                <w:color w:val="000000"/>
-              </w:rPr>
-              <w:t>作</w:t>
-            </w:r>
-            <w:r>
-              <w:rPr>
-                <w:rFonts w:hint="eastAsia"/>
-                <w:color w:val="000000"/>
-              </w:rPr>
-              <w:t xml:space="preserve">    </w:t>
-            </w:r>
-            <w:r>
-              <w:rPr>
-                <w:rFonts w:hint="eastAsia"/>
-                <w:color w:val="000000"/>
-              </w:rPr>
-              <w:t>者：</w:t>
-            </w:r>
-          </w:p>
-        </w:tc>
-        <w:tc>
-          <w:tcPr>
-            <w:tcW w:w="4692" w:type="dxa"/>
-          </w:tcPr>
-          <w:p>
-            <w:pPr>
-              <w:rPr>
-                <w:color w:val="000000"/>
-              </w:rPr>
-            </w:pPr>
-            <w:r>
-              <w:rPr>
-                <w:rFonts w:hint="eastAsia"/>
-                <w:color w:val="000000"/>
-              </w:rPr>
-              <w:t>袁帅</w:t>
-            </w:r>
-          </w:p>
-        </w:tc>
-      </w:tr>
-      <w:tr>
-        <w:trPr>
-          <w:cantSplit/>
-        </w:trPr>
-        <w:tc>
-          <w:tcPr>
-            <w:tcW w:w="2684" w:type="dxa"/>
-            <w:vMerge/>
-          </w:tcPr>
-          <w:p>
-            <w:pPr>
-              <w:ind w:firstLineChars="200" w:firstLine="448"/>
-              <w:rPr>
-                <w:color w:val="000000"/>
-              </w:rPr>
-            </w:pPr>
-          </w:p>
-        </w:tc>
-        <w:tc>
-          <w:tcPr>
-            <w:tcW w:w="1344" w:type="dxa"/>
-            <w:shd w:val="clear" w:color="auto" w:fill="D9D9D9"/>
-          </w:tcPr>
-          <w:p>
-            <w:pPr>
-              <w:rPr>
-                <w:color w:val="000000"/>
-              </w:rPr>
-            </w:pPr>
-            <w:r>
-              <w:rPr>
-                <w:rFonts w:hint="eastAsia"/>
-                <w:color w:val="000000"/>
-              </w:rPr>
-              <w:t>完成日期：</w:t>
-            </w:r>
-          </w:p>
-        </w:tc>
-        <w:tc>
-          <w:tcPr>
-            <w:tcW w:w="4692" w:type="dxa"/>
-          </w:tcPr>
-          <w:p>
-            <w:pPr>
-              <w:rPr>
-                <w:color w:val="000000"/>
-              </w:rPr>
-            </w:pPr>
-            <w:r>
-              <w:rPr>
-                <w:color w:val="000000"/>
-              </w:rPr>
-              <w:t>2019/</w:t>
-            </w:r>
-            <w:r>
-              <w:rPr>
-                <w:color w:val="000000"/>
-              </w:rPr>
-              <w:t>6</w:t>
-            </w:r>
-            <w:r>
-              <w:rPr>
-                <w:color w:val="000000"/>
-              </w:rPr>
-              <w:t>/</w:t>
-            </w:r>
-            <w:r>
-              <w:rPr>
-                <w:color w:val="000000"/>
-              </w:rPr>
-              <w:t>2</w:t>
-            </w:r>
-          </w:p>
-        </w:tc>
-      </w:tr>
-    </w:tbl>
-    <w:p>
-      <w:pPr>
-        <w:rPr>
-          <w:rFonts w:hint="eastAsia"/>
-          <w:color w:val="000000"/>
-        </w:rPr>
-      </w:pPr>
+      <w:r>
+        <w:rPr>
+          <w:rFonts w:eastAsia="楷体_GB2312" w:hint="eastAsia"/>
+          <w:kern w:val="0"/>
+          <w:sz w:val="32"/>
+        </w:rPr>
+        <w:t>完成时间：</w:t>
+      </w:r>
+      <w:r>
+        <w:rPr>
+          <w:rFonts w:eastAsia="楷体_GB2312" w:hint="eastAsia"/>
+          <w:kern w:val="0"/>
+          <w:sz w:val="32"/>
+        </w:rPr>
+        <w:t>2019</w:t>
+      </w:r>
+      <w:r>
+        <w:rPr>
+          <w:rFonts w:eastAsia="楷体_GB2312" w:hint="eastAsia"/>
+          <w:kern w:val="0"/>
+          <w:sz w:val="32"/>
+        </w:rPr>
+        <w:t>年</w:t>
+      </w:r>
+      <w:r>
+        <w:rPr>
+          <w:rFonts w:eastAsia="楷体_GB2312" w:hint="eastAsia"/>
+          <w:kern w:val="0"/>
+          <w:sz w:val="32"/>
+        </w:rPr>
+        <w:t>6</w:t>
+      </w:r>
+      <w:r>
+        <w:rPr>
+          <w:rFonts w:eastAsia="楷体_GB2312" w:hint="eastAsia"/>
+          <w:kern w:val="0"/>
+          <w:sz w:val="32"/>
+        </w:rPr>
+        <w:t>月</w:t>
+      </w:r>
+      <w:r>
+        <w:rPr>
+          <w:rFonts w:eastAsia="楷体_GB2312"/>
+          <w:kern w:val="0"/>
+          <w:sz w:val="32"/>
+        </w:rPr>
+        <w:t>5</w:t>
+      </w:r>
+      <w:r>
+        <w:rPr>
+          <w:rFonts w:eastAsia="楷体_GB2312" w:hint="eastAsia"/>
+          <w:kern w:val="0"/>
+          <w:sz w:val="32"/>
+        </w:rPr>
+        <w:t>日星期三</w:t>
+      </w:r>
     </w:p>
     <w:p>
       <w:pPr>
@@ -1410,8 +1262,6 @@
           <w:fldChar w:fldCharType="end"/>
         </w:r>
       </w:hyperlink>
-      <w:bookmarkStart w:id="1" w:name="_GoBack"/>
-      <w:bookmarkEnd w:id="1"/>
     </w:p>
     <w:p>
       <w:pPr>
@@ -3667,11 +3517,11 @@
         </w:rPr>
         <w:br w:type="page"/>
       </w:r>
-      <w:bookmarkStart w:id="2" w:name="_Toc15898327"/>
-      <w:bookmarkStart w:id="3" w:name="_Toc16478129"/>
-      <w:bookmarkStart w:id="4" w:name="_Toc16478463"/>
-      <w:bookmarkStart w:id="5" w:name="_Toc16478862"/>
-      <w:bookmarkStart w:id="6" w:name="_Toc10390117"/>
+      <w:bookmarkStart w:id="1" w:name="_Toc15898327"/>
+      <w:bookmarkStart w:id="2" w:name="_Toc16478129"/>
+      <w:bookmarkStart w:id="3" w:name="_Toc16478463"/>
+      <w:bookmarkStart w:id="4" w:name="_Toc16478862"/>
+      <w:bookmarkStart w:id="5" w:name="_Toc10390117"/>
       <w:r>
         <w:rPr>
           <w:color w:val="000000"/>
@@ -3692,11 +3542,11 @@
         </w:rPr>
         <w:t>文档介绍</w:t>
       </w:r>
+      <w:bookmarkEnd w:id="1"/>
       <w:bookmarkEnd w:id="2"/>
       <w:bookmarkEnd w:id="3"/>
       <w:bookmarkEnd w:id="4"/>
       <w:bookmarkEnd w:id="5"/>
-      <w:bookmarkEnd w:id="6"/>
     </w:p>
     <w:p>
       <w:pPr>
@@ -3705,12 +3555,12 @@
           <w:color w:val="000000"/>
         </w:rPr>
       </w:pPr>
-      <w:bookmarkStart w:id="7" w:name="_Toc15786742"/>
-      <w:bookmarkStart w:id="8" w:name="_Toc15898328"/>
-      <w:bookmarkStart w:id="9" w:name="_Toc16478130"/>
-      <w:bookmarkStart w:id="10" w:name="_Toc16478464"/>
-      <w:bookmarkStart w:id="11" w:name="_Toc16478863"/>
-      <w:bookmarkStart w:id="12" w:name="_Toc10390118"/>
+      <w:bookmarkStart w:id="6" w:name="_Toc15786742"/>
+      <w:bookmarkStart w:id="7" w:name="_Toc15898328"/>
+      <w:bookmarkStart w:id="8" w:name="_Toc16478130"/>
+      <w:bookmarkStart w:id="9" w:name="_Toc16478464"/>
+      <w:bookmarkStart w:id="10" w:name="_Toc16478863"/>
+      <w:bookmarkStart w:id="11" w:name="_Toc10390118"/>
       <w:r>
         <w:rPr>
           <w:color w:val="000000"/>
@@ -3731,12 +3581,12 @@
         </w:rPr>
         <w:t>文档目的</w:t>
       </w:r>
+      <w:bookmarkEnd w:id="6"/>
       <w:bookmarkEnd w:id="7"/>
       <w:bookmarkEnd w:id="8"/>
       <w:bookmarkEnd w:id="9"/>
       <w:bookmarkEnd w:id="10"/>
       <w:bookmarkEnd w:id="11"/>
-      <w:bookmarkEnd w:id="12"/>
     </w:p>
     <w:p>
       <w:pPr>
@@ -3821,12 +3671,12 @@
           <w:color w:val="000000"/>
         </w:rPr>
       </w:pPr>
-      <w:bookmarkStart w:id="13" w:name="_Toc15786743"/>
-      <w:bookmarkStart w:id="14" w:name="_Toc15898329"/>
-      <w:bookmarkStart w:id="15" w:name="_Toc16478131"/>
-      <w:bookmarkStart w:id="16" w:name="_Toc16478465"/>
-      <w:bookmarkStart w:id="17" w:name="_Toc16478864"/>
-      <w:bookmarkStart w:id="18" w:name="_Toc10390119"/>
+      <w:bookmarkStart w:id="12" w:name="_Toc15786743"/>
+      <w:bookmarkStart w:id="13" w:name="_Toc15898329"/>
+      <w:bookmarkStart w:id="14" w:name="_Toc16478131"/>
+      <w:bookmarkStart w:id="15" w:name="_Toc16478465"/>
+      <w:bookmarkStart w:id="16" w:name="_Toc16478864"/>
+      <w:bookmarkStart w:id="17" w:name="_Toc10390119"/>
       <w:r>
         <w:rPr>
           <w:color w:val="000000"/>
@@ -3847,12 +3697,12 @@
         </w:rPr>
         <w:t>文档范围</w:t>
       </w:r>
+      <w:bookmarkEnd w:id="12"/>
       <w:bookmarkEnd w:id="13"/>
       <w:bookmarkEnd w:id="14"/>
       <w:bookmarkEnd w:id="15"/>
       <w:bookmarkEnd w:id="16"/>
       <w:bookmarkEnd w:id="17"/>
-      <w:bookmarkEnd w:id="18"/>
     </w:p>
     <w:p>
       <w:pPr>
@@ -3975,12 +3825,12 @@
           <w:color w:val="000000"/>
         </w:rPr>
       </w:pPr>
-      <w:bookmarkStart w:id="19" w:name="_Toc15786744"/>
-      <w:bookmarkStart w:id="20" w:name="_Toc15898330"/>
-      <w:bookmarkStart w:id="21" w:name="_Toc16478132"/>
-      <w:bookmarkStart w:id="22" w:name="_Toc16478466"/>
-      <w:bookmarkStart w:id="23" w:name="_Toc16478865"/>
-      <w:bookmarkStart w:id="24" w:name="_Toc10390120"/>
+      <w:bookmarkStart w:id="18" w:name="_Toc15786744"/>
+      <w:bookmarkStart w:id="19" w:name="_Toc15898330"/>
+      <w:bookmarkStart w:id="20" w:name="_Toc16478132"/>
+      <w:bookmarkStart w:id="21" w:name="_Toc16478466"/>
+      <w:bookmarkStart w:id="22" w:name="_Toc16478865"/>
+      <w:bookmarkStart w:id="23" w:name="_Toc10390120"/>
       <w:r>
         <w:rPr>
           <w:color w:val="000000"/>
@@ -4001,12 +3851,12 @@
         </w:rPr>
         <w:t>读者对象</w:t>
       </w:r>
+      <w:bookmarkEnd w:id="18"/>
       <w:bookmarkEnd w:id="19"/>
       <w:bookmarkEnd w:id="20"/>
       <w:bookmarkEnd w:id="21"/>
       <w:bookmarkEnd w:id="22"/>
       <w:bookmarkEnd w:id="23"/>
-      <w:bookmarkEnd w:id="24"/>
     </w:p>
     <w:p>
       <w:pPr>
@@ -4129,12 +3979,12 @@
           <w:color w:val="000000"/>
         </w:rPr>
       </w:pPr>
-      <w:bookmarkStart w:id="25" w:name="_Toc15786745"/>
-      <w:bookmarkStart w:id="26" w:name="_Toc15898331"/>
-      <w:bookmarkStart w:id="27" w:name="_Toc16478133"/>
-      <w:bookmarkStart w:id="28" w:name="_Toc16478467"/>
-      <w:bookmarkStart w:id="29" w:name="_Toc16478866"/>
-      <w:bookmarkStart w:id="30" w:name="_Toc10390121"/>
+      <w:bookmarkStart w:id="24" w:name="_Toc15786745"/>
+      <w:bookmarkStart w:id="25" w:name="_Toc15898331"/>
+      <w:bookmarkStart w:id="26" w:name="_Toc16478133"/>
+      <w:bookmarkStart w:id="27" w:name="_Toc16478467"/>
+      <w:bookmarkStart w:id="28" w:name="_Toc16478866"/>
+      <w:bookmarkStart w:id="29" w:name="_Toc10390121"/>
       <w:r>
         <w:rPr>
           <w:color w:val="000000"/>
@@ -4155,12 +4005,12 @@
         </w:rPr>
         <w:t>参考文献</w:t>
       </w:r>
+      <w:bookmarkEnd w:id="24"/>
       <w:bookmarkEnd w:id="25"/>
       <w:bookmarkEnd w:id="26"/>
       <w:bookmarkEnd w:id="27"/>
       <w:bookmarkEnd w:id="28"/>
       <w:bookmarkEnd w:id="29"/>
-      <w:bookmarkEnd w:id="30"/>
     </w:p>
     <w:p>
       <w:r>
@@ -4216,7 +4066,6 @@
       <w:pPr>
         <w:pStyle w:val="2"/>
         <w:rPr>
-          <w:rFonts w:hint="eastAsia"/>
           <w:color w:val="000000"/>
         </w:rPr>
       </w:pPr>
@@ -4241,7 +4090,7 @@
           <w:color w:val="000000"/>
         </w:rPr>
       </w:pPr>
-      <w:bookmarkStart w:id="31" w:name="_Toc10390122"/>
+      <w:bookmarkStart w:id="30" w:name="_Toc10390122"/>
       <w:r>
         <w:rPr>
           <w:rFonts w:hint="eastAsia"/>
@@ -4250,7 +4099,7 @@
         <w:lastRenderedPageBreak/>
         <w:t>模块命名规则</w:t>
       </w:r>
-      <w:bookmarkEnd w:id="31"/>
+      <w:bookmarkEnd w:id="30"/>
     </w:p>
     <w:p>
       <w:proofErr w:type="gramStart"/>
@@ -4290,7 +4139,7 @@
           <w:color w:val="000000"/>
         </w:rPr>
       </w:pPr>
-      <w:bookmarkStart w:id="32" w:name="_Toc10390123"/>
+      <w:bookmarkStart w:id="31" w:name="_Toc10390123"/>
       <w:r>
         <w:rPr>
           <w:rFonts w:hint="eastAsia"/>
@@ -4305,7 +4154,7 @@
         </w:rPr>
         <w:t>模块汇总</w:t>
       </w:r>
-      <w:bookmarkEnd w:id="32"/>
+      <w:bookmarkEnd w:id="31"/>
     </w:p>
     <w:p>
       <w:pPr>
@@ -4314,7 +4163,7 @@
           <w:color w:val="000000"/>
         </w:rPr>
       </w:pPr>
-      <w:bookmarkStart w:id="33" w:name="_Toc10390124"/>
+      <w:bookmarkStart w:id="32" w:name="_Toc10390124"/>
       <w:r>
         <w:rPr>
           <w:rFonts w:hint="eastAsia"/>
@@ -4329,7 +4178,7 @@
         </w:rPr>
         <w:t>模块汇总表</w:t>
       </w:r>
-      <w:bookmarkEnd w:id="33"/>
+      <w:bookmarkEnd w:id="32"/>
     </w:p>
     <w:p>
       <w:pPr>
@@ -6392,7 +6241,7 @@
           <w:color w:val="000000"/>
         </w:rPr>
       </w:pPr>
-      <w:bookmarkStart w:id="34" w:name="_Toc10390125"/>
+      <w:bookmarkStart w:id="33" w:name="_Toc10390125"/>
       <w:r>
         <w:rPr>
           <w:rFonts w:hint="eastAsia"/>
@@ -6407,7 +6256,7 @@
         </w:rPr>
         <w:t>模块关系图</w:t>
       </w:r>
-      <w:bookmarkEnd w:id="34"/>
+      <w:bookmarkEnd w:id="33"/>
     </w:p>
     <w:p>
       <w:pPr>
@@ -6442,7 +6291,7 @@
     <w:p>
       <w:pPr>
         <w:rPr>
-          <w:rFonts w:ascii="宋体" w:hAnsi="宋体" w:hint="eastAsia"/>
+          <w:rFonts w:ascii="宋体" w:hAnsi="宋体"/>
           <w:i/>
           <w:iCs/>
           <w:color w:val="000000"/>
@@ -6453,7 +6302,6 @@
       <w:pPr>
         <w:jc w:val="center"/>
         <w:rPr>
-          <w:rFonts w:hint="eastAsia"/>
           <w:iCs/>
           <w:color w:val="000000"/>
         </w:rPr>
@@ -6480,7 +6328,7 @@
                     </pic:cNvPicPr>
                   </pic:nvPicPr>
                   <pic:blipFill>
-                    <a:blip r:embed="rId8">
+                    <a:blip r:embed="rId9">
                       <a:extLst>
                         <a:ext uri="{28A0092B-C50C-407E-A947-70E740481C1C}">
                           <a14:useLocalDpi xmlns:a14="http://schemas.microsoft.com/office/drawing/2010/main" val="0"/>
@@ -6520,7 +6368,7 @@
           <w:color w:val="000000"/>
         </w:rPr>
       </w:pPr>
-      <w:bookmarkStart w:id="35" w:name="_Toc10390126"/>
+      <w:bookmarkStart w:id="34" w:name="_Toc10390126"/>
       <w:r>
         <w:rPr>
           <w:rFonts w:hint="eastAsia"/>
@@ -6555,7 +6403,7 @@
         </w:rPr>
         <w:t>的模块设计</w:t>
       </w:r>
-      <w:bookmarkEnd w:id="35"/>
+      <w:bookmarkEnd w:id="34"/>
     </w:p>
     <w:p>
       <w:pPr>
@@ -6564,7 +6412,7 @@
           <w:color w:val="000000"/>
         </w:rPr>
       </w:pPr>
-      <w:bookmarkStart w:id="36" w:name="_Toc10390127"/>
+      <w:bookmarkStart w:id="35" w:name="_Toc10390127"/>
       <w:r>
         <w:rPr>
           <w:rFonts w:hint="eastAsia"/>
@@ -6605,7 +6453,7 @@
         </w:rPr>
         <w:t>1</w:t>
       </w:r>
-      <w:bookmarkEnd w:id="36"/>
+      <w:bookmarkEnd w:id="35"/>
     </w:p>
     <w:tbl>
       <w:tblPr>
@@ -6955,7 +6803,6 @@
               <w:pStyle w:val="HTML"/>
               <w:shd w:val="clear" w:color="auto" w:fill="FFFFFF"/>
               <w:rPr>
-                <w:rFonts w:hint="eastAsia"/>
                 <w:color w:val="000000"/>
                 <w:sz w:val="30"/>
                 <w:szCs w:val="30"/>
@@ -7208,7 +7055,7 @@
           <w:color w:val="000000"/>
         </w:rPr>
       </w:pPr>
-      <w:bookmarkStart w:id="37" w:name="_Toc10390128"/>
+      <w:bookmarkStart w:id="36" w:name="_Toc10390128"/>
       <w:r>
         <w:rPr>
           <w:rFonts w:hint="eastAsia"/>
@@ -7249,7 +7096,7 @@
         </w:rPr>
         <w:t>2</w:t>
       </w:r>
-      <w:bookmarkEnd w:id="37"/>
+      <w:bookmarkEnd w:id="36"/>
     </w:p>
     <w:tbl>
       <w:tblPr>
@@ -7431,7 +7278,6 @@
           <w:p>
             <w:pPr>
               <w:rPr>
-                <w:rFonts w:hint="eastAsia"/>
                 <w:color w:val="000000"/>
                 <w:szCs w:val="21"/>
               </w:rPr>
@@ -7739,7 +7585,7 @@
           <w:color w:val="000000"/>
         </w:rPr>
       </w:pPr>
-      <w:bookmarkStart w:id="38" w:name="_Toc10390129"/>
+      <w:bookmarkStart w:id="37" w:name="_Toc10390129"/>
       <w:r>
         <w:rPr>
           <w:rFonts w:hint="eastAsia"/>
@@ -7787,7 +7633,7 @@
         </w:rPr>
         <w:t>的模块设计</w:t>
       </w:r>
-      <w:bookmarkEnd w:id="38"/>
+      <w:bookmarkEnd w:id="37"/>
     </w:p>
     <w:p>
       <w:pPr>
@@ -7796,7 +7642,7 @@
           <w:color w:val="000000"/>
         </w:rPr>
       </w:pPr>
-      <w:bookmarkStart w:id="39" w:name="_Toc10390130"/>
+      <w:bookmarkStart w:id="38" w:name="_Toc10390130"/>
       <w:r>
         <w:rPr>
           <w:rFonts w:hint="eastAsia"/>
@@ -7837,7 +7683,7 @@
         </w:rPr>
         <w:t>1</w:t>
       </w:r>
-      <w:bookmarkEnd w:id="39"/>
+      <w:bookmarkEnd w:id="38"/>
     </w:p>
     <w:tbl>
       <w:tblPr>
@@ -8479,7 +8325,7 @@
           <w:color w:val="000000"/>
         </w:rPr>
       </w:pPr>
-      <w:bookmarkStart w:id="40" w:name="_Toc10390131"/>
+      <w:bookmarkStart w:id="39" w:name="_Toc10390131"/>
       <w:r>
         <w:rPr>
           <w:rFonts w:hint="eastAsia"/>
@@ -8521,7 +8367,7 @@
         </w:rPr>
         <w:t>2</w:t>
       </w:r>
-      <w:bookmarkEnd w:id="40"/>
+      <w:bookmarkEnd w:id="39"/>
     </w:p>
     <w:tbl>
       <w:tblPr>
@@ -9110,7 +8956,7 @@
           <w:color w:val="000000"/>
         </w:rPr>
       </w:pPr>
-      <w:bookmarkStart w:id="41" w:name="_Toc10390132"/>
+      <w:bookmarkStart w:id="40" w:name="_Toc10390132"/>
       <w:r>
         <w:rPr>
           <w:color w:val="000000"/>
@@ -9157,7 +9003,7 @@
         </w:rPr>
         <w:t>管理系统的模块设计</w:t>
       </w:r>
-      <w:bookmarkEnd w:id="41"/>
+      <w:bookmarkEnd w:id="40"/>
     </w:p>
     <w:p>
       <w:pPr>
@@ -9166,7 +9012,7 @@
           <w:color w:val="000000"/>
         </w:rPr>
       </w:pPr>
-      <w:bookmarkStart w:id="42" w:name="_Toc10390133"/>
+      <w:bookmarkStart w:id="41" w:name="_Toc10390133"/>
       <w:r>
         <w:rPr>
           <w:color w:val="000000"/>
@@ -9213,7 +9059,7 @@
         </w:rPr>
         <w:t>1</w:t>
       </w:r>
-      <w:bookmarkEnd w:id="42"/>
+      <w:bookmarkEnd w:id="41"/>
     </w:p>
     <w:tbl>
       <w:tblPr>
@@ -9761,7 +9607,7 @@
           <w:color w:val="000000"/>
         </w:rPr>
       </w:pPr>
-      <w:bookmarkStart w:id="43" w:name="_Toc10390134"/>
+      <w:bookmarkStart w:id="42" w:name="_Toc10390134"/>
       <w:r>
         <w:rPr>
           <w:color w:val="000000"/>
@@ -9808,7 +9654,7 @@
         </w:rPr>
         <w:t>2</w:t>
       </w:r>
-      <w:bookmarkEnd w:id="43"/>
+      <w:bookmarkEnd w:id="42"/>
     </w:p>
     <w:tbl>
       <w:tblPr>
@@ -10369,7 +10215,7 @@
           <w:color w:val="000000"/>
         </w:rPr>
       </w:pPr>
-      <w:bookmarkStart w:id="44" w:name="_Toc10390135"/>
+      <w:bookmarkStart w:id="43" w:name="_Toc10390135"/>
       <w:r>
         <w:rPr>
           <w:color w:val="000000"/>
@@ -10416,7 +10262,7 @@
         </w:rPr>
         <w:t>管理系统的模块设计</w:t>
       </w:r>
-      <w:bookmarkEnd w:id="44"/>
+      <w:bookmarkEnd w:id="43"/>
     </w:p>
     <w:p>
       <w:pPr>
@@ -10425,7 +10271,7 @@
           <w:color w:val="000000"/>
         </w:rPr>
       </w:pPr>
-      <w:bookmarkStart w:id="45" w:name="_Toc10390136"/>
+      <w:bookmarkStart w:id="44" w:name="_Toc10390136"/>
       <w:r>
         <w:rPr>
           <w:color w:val="000000"/>
@@ -10472,7 +10318,7 @@
         </w:rPr>
         <w:t>1</w:t>
       </w:r>
-      <w:bookmarkEnd w:id="45"/>
+      <w:bookmarkEnd w:id="44"/>
     </w:p>
     <w:tbl>
       <w:tblPr>
@@ -11031,7 +10877,7 @@
           <w:color w:val="000000"/>
         </w:rPr>
       </w:pPr>
-      <w:bookmarkStart w:id="46" w:name="_Toc10390137"/>
+      <w:bookmarkStart w:id="45" w:name="_Toc10390137"/>
       <w:r>
         <w:rPr>
           <w:color w:val="000000"/>
@@ -11078,7 +10924,7 @@
         </w:rPr>
         <w:t>2</w:t>
       </w:r>
-      <w:bookmarkEnd w:id="46"/>
+      <w:bookmarkEnd w:id="45"/>
     </w:p>
     <w:tbl>
       <w:tblPr>
@@ -11631,7 +11477,7 @@
           <w:color w:val="000000"/>
         </w:rPr>
       </w:pPr>
-      <w:bookmarkStart w:id="47" w:name="_Toc10390138"/>
+      <w:bookmarkStart w:id="46" w:name="_Toc10390138"/>
       <w:r>
         <w:rPr>
           <w:color w:val="000000"/>
@@ -11671,7 +11517,7 @@
         </w:rPr>
         <w:t>车辆管理系统的模块设计</w:t>
       </w:r>
-      <w:bookmarkEnd w:id="47"/>
+      <w:bookmarkEnd w:id="46"/>
     </w:p>
     <w:p>
       <w:pPr>
@@ -11680,7 +11526,7 @@
           <w:color w:val="000000"/>
         </w:rPr>
       </w:pPr>
-      <w:bookmarkStart w:id="48" w:name="_Toc10390139"/>
+      <w:bookmarkStart w:id="47" w:name="_Toc10390139"/>
       <w:r>
         <w:rPr>
           <w:color w:val="000000"/>
@@ -11727,7 +11573,7 @@
         </w:rPr>
         <w:t>1</w:t>
       </w:r>
-      <w:bookmarkEnd w:id="48"/>
+      <w:bookmarkEnd w:id="47"/>
     </w:p>
     <w:tbl>
       <w:tblPr>
@@ -12271,7 +12117,7 @@
           <w:color w:val="000000"/>
         </w:rPr>
       </w:pPr>
-      <w:bookmarkStart w:id="49" w:name="_Toc10390140"/>
+      <w:bookmarkStart w:id="48" w:name="_Toc10390140"/>
       <w:r>
         <w:rPr>
           <w:color w:val="000000"/>
@@ -12324,7 +12170,7 @@
         </w:rPr>
         <w:t>2</w:t>
       </w:r>
-      <w:bookmarkEnd w:id="49"/>
+      <w:bookmarkEnd w:id="48"/>
     </w:p>
     <w:tbl>
       <w:tblPr>
@@ -12891,7 +12737,7 @@
           <w:color w:val="000000"/>
         </w:rPr>
       </w:pPr>
-      <w:bookmarkStart w:id="50" w:name="_Toc10390141"/>
+      <w:bookmarkStart w:id="49" w:name="_Toc10390141"/>
       <w:r>
         <w:rPr>
           <w:color w:val="000000"/>
@@ -12938,7 +12784,7 @@
         </w:rPr>
         <w:t>管理系统的模块设计</w:t>
       </w:r>
-      <w:bookmarkEnd w:id="50"/>
+      <w:bookmarkEnd w:id="49"/>
     </w:p>
     <w:p>
       <w:pPr>
@@ -12947,7 +12793,7 @@
           <w:color w:val="000000"/>
         </w:rPr>
       </w:pPr>
-      <w:bookmarkStart w:id="51" w:name="_Toc10390142"/>
+      <w:bookmarkStart w:id="50" w:name="_Toc10390142"/>
       <w:r>
         <w:rPr>
           <w:color w:val="000000"/>
@@ -12994,7 +12840,7 @@
         </w:rPr>
         <w:t>1</w:t>
       </w:r>
-      <w:bookmarkEnd w:id="51"/>
+      <w:bookmarkEnd w:id="50"/>
     </w:p>
     <w:tbl>
       <w:tblPr>
@@ -13561,7 +13407,7 @@
           <w:color w:val="000000"/>
         </w:rPr>
       </w:pPr>
-      <w:bookmarkStart w:id="52" w:name="_Toc10390143"/>
+      <w:bookmarkStart w:id="51" w:name="_Toc10390143"/>
       <w:r>
         <w:rPr>
           <w:color w:val="000000"/>
@@ -13614,7 +13460,7 @@
         </w:rPr>
         <w:t>2</w:t>
       </w:r>
-      <w:bookmarkEnd w:id="52"/>
+      <w:bookmarkEnd w:id="51"/>
     </w:p>
     <w:tbl>
       <w:tblPr>
@@ -14155,7 +14001,7 @@
           <w:color w:val="000000"/>
         </w:rPr>
       </w:pPr>
-      <w:bookmarkStart w:id="53" w:name="_Toc10390144"/>
+      <w:bookmarkStart w:id="52" w:name="_Toc10390144"/>
       <w:r>
         <w:rPr>
           <w:color w:val="000000"/>
@@ -14202,7 +14048,7 @@
         </w:rPr>
         <w:t>管理系统的模块设计</w:t>
       </w:r>
-      <w:bookmarkEnd w:id="53"/>
+      <w:bookmarkEnd w:id="52"/>
     </w:p>
     <w:p>
       <w:pPr>
@@ -14211,7 +14057,7 @@
           <w:color w:val="000000"/>
         </w:rPr>
       </w:pPr>
-      <w:bookmarkStart w:id="54" w:name="_Toc10390145"/>
+      <w:bookmarkStart w:id="53" w:name="_Toc10390145"/>
       <w:r>
         <w:rPr>
           <w:color w:val="000000"/>
@@ -14264,7 +14110,7 @@
         </w:rPr>
         <w:t>1</w:t>
       </w:r>
-      <w:bookmarkEnd w:id="54"/>
+      <w:bookmarkEnd w:id="53"/>
     </w:p>
     <w:tbl>
       <w:tblPr>
@@ -14846,7 +14692,7 @@
           <w:color w:val="000000"/>
         </w:rPr>
       </w:pPr>
-      <w:bookmarkStart w:id="55" w:name="_Toc10390146"/>
+      <w:bookmarkStart w:id="54" w:name="_Toc10390146"/>
       <w:r>
         <w:rPr>
           <w:color w:val="000000"/>
@@ -14899,7 +14745,7 @@
         </w:rPr>
         <w:t>2</w:t>
       </w:r>
-      <w:bookmarkEnd w:id="55"/>
+      <w:bookmarkEnd w:id="54"/>
     </w:p>
     <w:tbl>
       <w:tblPr>
@@ -15444,8 +15290,8 @@
     </w:p>
     <w:p/>
     <w:sectPr>
-      <w:headerReference w:type="default" r:id="rId9"/>
-      <w:footerReference w:type="default" r:id="rId10"/>
+      <w:headerReference w:type="default" r:id="rId10"/>
+      <w:footerReference w:type="default" r:id="rId11"/>
       <w:pgSz w:w="11906" w:h="16838" w:code="9"/>
       <w:pgMar w:top="1418" w:right="1701" w:bottom="1418" w:left="1701" w:header="851" w:footer="851" w:gutter="0"/>
       <w:cols w:space="425"/>
@@ -15857,6 +15703,7 @@
     <w:lsdException w:name="HTML Sample" w:semiHidden="1" w:unhideWhenUsed="1"/>
     <w:lsdException w:name="HTML Typewriter" w:semiHidden="1" w:unhideWhenUsed="1"/>
     <w:lsdException w:name="HTML Variable" w:semiHidden="1" w:unhideWhenUsed="1"/>
+    <w:lsdException w:name="Normal Table" w:semiHidden="1" w:unhideWhenUsed="1"/>
     <w:lsdException w:name="annotation subject" w:semiHidden="1" w:unhideWhenUsed="1"/>
     <w:lsdException w:name="No List" w:semiHidden="1" w:unhideWhenUsed="1"/>
     <w:lsdException w:name="Outline List 1" w:semiHidden="1" w:unhideWhenUsed="1"/>
@@ -15899,8 +15746,11 @@
     <w:lsdException w:name="Table Contemporary" w:semiHidden="1" w:unhideWhenUsed="1"/>
     <w:lsdException w:name="Table Elegant" w:semiHidden="1" w:unhideWhenUsed="1"/>
     <w:lsdException w:name="Table Professional" w:semiHidden="1" w:unhideWhenUsed="1"/>
+    <w:lsdException w:name="Table Subtle 1" w:semiHidden="1" w:unhideWhenUsed="1"/>
     <w:lsdException w:name="Table Subtle 2" w:semiHidden="1" w:unhideWhenUsed="1"/>
     <w:lsdException w:name="Table Web 1" w:semiHidden="1" w:unhideWhenUsed="1"/>
+    <w:lsdException w:name="Table Web 2" w:semiHidden="1" w:unhideWhenUsed="1"/>
+    <w:lsdException w:name="Table Web 3" w:semiHidden="1" w:unhideWhenUsed="1"/>
     <w:lsdException w:name="Balloon Text" w:semiHidden="1" w:unhideWhenUsed="1"/>
     <w:lsdException w:name="Table Grid" w:uiPriority="39"/>
     <w:lsdException w:name="Table Theme" w:semiHidden="1" w:unhideWhenUsed="1"/>
@@ -16700,7 +16550,7 @@
 </file>
 
 <file path=customXml/itemProps1.xml><?xml version="1.0" encoding="utf-8"?>
-<ds:datastoreItem xmlns:ds="http://schemas.openxmlformats.org/officeDocument/2006/customXml" ds:itemID="{C76358E4-8070-442D-A1F4-206BEAA1EE44}">
+<ds:datastoreItem xmlns:ds="http://schemas.openxmlformats.org/officeDocument/2006/customXml" ds:itemID="{7DE121D5-EFD5-4D5A-BC1E-44552B305254}">
   <ds:schemaRefs>
     <ds:schemaRef ds:uri="http://schemas.openxmlformats.org/officeDocument/2006/bibliography"/>
   </ds:schemaRefs>

</xml_diff>

<commit_message>
702 commit for doc
</commit_message>
<xml_diff>
--- a/doc/《校园导航系统-项目模块设计》.docx
+++ b/doc/《校园导航系统-项目模块设计》.docx
@@ -4,437 +4,147 @@
   <w:body>
     <w:p>
       <w:pPr>
-        <w:snapToGrid w:val="0"/>
-        <w:spacing w:before="100" w:beforeAutospacing="1" w:after="100" w:afterAutospacing="1"/>
-        <w:ind w:right="480"/>
-        <w:jc w:val="center"/>
-        <w:rPr>
-          <w:rFonts w:ascii="黑体" w:eastAsia="黑体"/>
-          <w:b/>
-          <w:bCs/>
-          <w:sz w:val="36"/>
-          <w:szCs w:val="36"/>
-        </w:rPr>
-      </w:pPr>
-      <w:r>
-        <w:rPr>
-          <w:rFonts w:ascii="等线" w:eastAsia="等线" w:hAnsi="等线" w:hint="eastAsia"/>
-          <w:b/>
-          <w:sz w:val="36"/>
-          <w:szCs w:val="36"/>
-        </w:rPr>
-        <w:t>校园导航</w:t>
-      </w:r>
-      <w:r>
-        <w:rPr>
-          <w:rFonts w:hint="eastAsia"/>
-          <w:b/>
-          <w:sz w:val="36"/>
-          <w:szCs w:val="36"/>
-        </w:rPr>
-        <w:t>系统信息化建设项目</w:t>
-      </w:r>
-    </w:p>
-    <w:p>
-      <w:pPr>
-        <w:snapToGrid w:val="0"/>
-        <w:spacing w:before="100" w:beforeAutospacing="1" w:after="100" w:afterAutospacing="1"/>
-        <w:ind w:right="480"/>
-        <w:jc w:val="center"/>
-        <w:rPr>
-          <w:rFonts w:ascii="黑体" w:eastAsia="黑体"/>
-          <w:b/>
-          <w:sz w:val="72"/>
-          <w:szCs w:val="72"/>
-        </w:rPr>
-      </w:pPr>
-      <w:r>
-        <w:rPr>
-          <w:rFonts w:ascii="黑体" w:eastAsia="黑体" w:hint="eastAsia"/>
-          <w:b/>
-          <w:sz w:val="72"/>
-          <w:szCs w:val="72"/>
-        </w:rPr>
-        <w:t>模块</w:t>
-      </w:r>
-      <w:r>
-        <w:rPr>
-          <w:rFonts w:ascii="黑体" w:eastAsia="黑体" w:hint="eastAsia"/>
-          <w:b/>
-          <w:sz w:val="72"/>
-          <w:szCs w:val="72"/>
-        </w:rPr>
-        <w:t>设计</w:t>
-      </w:r>
-      <w:bookmarkStart w:id="0" w:name="_GoBack"/>
-      <w:bookmarkEnd w:id="0"/>
-    </w:p>
-    <w:p>
-      <w:pPr>
-        <w:ind w:right="480"/>
-        <w:jc w:val="center"/>
-        <w:rPr>
-          <w:rFonts w:eastAsia="楷体_GB2312"/>
-          <w:b/>
-          <w:kern w:val="0"/>
-          <w:sz w:val="36"/>
-          <w:szCs w:val="36"/>
-        </w:rPr>
-      </w:pPr>
-      <w:r>
-        <w:rPr>
-          <w:rFonts w:eastAsia="楷体_GB2312" w:hint="eastAsia"/>
-          <w:b/>
-          <w:kern w:val="0"/>
-          <w:sz w:val="36"/>
-          <w:szCs w:val="36"/>
-        </w:rPr>
-        <w:t xml:space="preserve">2019 JAVAEE </w:t>
-      </w:r>
-      <w:r>
-        <w:rPr>
-          <w:rFonts w:eastAsia="楷体_GB2312" w:hint="eastAsia"/>
-          <w:b/>
-          <w:kern w:val="0"/>
-          <w:sz w:val="36"/>
-          <w:szCs w:val="36"/>
-        </w:rPr>
-        <w:t>小组</w:t>
-      </w:r>
-      <w:r>
-        <w:rPr>
-          <w:rFonts w:eastAsia="楷体_GB2312" w:hint="eastAsia"/>
-          <w:b/>
-          <w:kern w:val="0"/>
-          <w:sz w:val="36"/>
-          <w:szCs w:val="36"/>
-        </w:rPr>
-        <w:t xml:space="preserve"> </w:t>
-      </w:r>
-      <w:r>
-        <w:rPr>
-          <w:rFonts w:eastAsia="楷体_GB2312" w:hint="eastAsia"/>
-          <w:b/>
-          <w:kern w:val="0"/>
-          <w:sz w:val="36"/>
-          <w:szCs w:val="36"/>
-        </w:rPr>
-        <w:t>校园导航项目</w:t>
-      </w:r>
-    </w:p>
-    <w:p>
-      <w:pPr>
-        <w:ind w:right="480"/>
-        <w:rPr>
-          <w:rFonts w:eastAsia="楷体_GB2312"/>
-          <w:kern w:val="0"/>
-          <w:sz w:val="32"/>
+        <w:rPr>
+          <w:noProof/>
+          <w:color w:val="000000"/>
         </w:rPr>
       </w:pPr>
     </w:p>
     <w:p>
       <w:pPr>
-        <w:ind w:right="480"/>
-        <w:rPr>
-          <w:rFonts w:eastAsia="楷体_GB2312"/>
-          <w:kern w:val="0"/>
-          <w:sz w:val="32"/>
+        <w:rPr>
+          <w:noProof/>
+          <w:color w:val="000000"/>
         </w:rPr>
       </w:pPr>
     </w:p>
     <w:p>
       <w:pPr>
-        <w:ind w:right="480"/>
-        <w:jc w:val="center"/>
-        <w:rPr>
-          <w:rFonts w:eastAsia="楷体_GB2312"/>
-          <w:kern w:val="0"/>
-          <w:sz w:val="32"/>
-        </w:rPr>
-      </w:pPr>
-      <w:r>
-        <w:rPr>
-          <w:rFonts w:eastAsia="楷体_GB2312"/>
+        <w:rPr>
           <w:noProof/>
-          <w:kern w:val="0"/>
-          <w:sz w:val="32"/>
-        </w:rPr>
-        <w:drawing>
-          <wp:inline distT="0" distB="0" distL="0" distR="0">
-            <wp:extent cx="1905000" cy="1905000"/>
-            <wp:effectExtent l="0" t="0" r="0" b="0"/>
-            <wp:docPr id="1" name="图片 1" descr="D:\Java\workspace\navigation\vue_navigation\src\assets\logo.png"/>
-            <wp:cNvGraphicFramePr>
-              <a:graphicFrameLocks xmlns:a="http://schemas.openxmlformats.org/drawingml/2006/main" noChangeAspect="1"/>
-            </wp:cNvGraphicFramePr>
-            <a:graphic xmlns:a="http://schemas.openxmlformats.org/drawingml/2006/main">
-              <a:graphicData uri="http://schemas.openxmlformats.org/drawingml/2006/picture">
-                <pic:pic xmlns:pic="http://schemas.openxmlformats.org/drawingml/2006/picture">
-                  <pic:nvPicPr>
-                    <pic:cNvPr id="0" name="图片 1" descr="D:\Java\workspace\navigation\vue_navigation\src\assets\logo.png"/>
-                    <pic:cNvPicPr>
-                      <a:picLocks noChangeAspect="1" noChangeArrowheads="1"/>
-                    </pic:cNvPicPr>
-                  </pic:nvPicPr>
-                  <pic:blipFill>
-                    <a:blip r:embed="rId8">
-                      <a:extLst>
-                        <a:ext uri="{28A0092B-C50C-407E-A947-70E740481C1C}">
-                          <a14:useLocalDpi xmlns:a14="http://schemas.microsoft.com/office/drawing/2010/main" val="0"/>
-                        </a:ext>
-                      </a:extLst>
-                    </a:blip>
-                    <a:srcRect/>
-                    <a:stretch>
-                      <a:fillRect/>
-                    </a:stretch>
-                  </pic:blipFill>
-                  <pic:spPr bwMode="auto">
-                    <a:xfrm>
-                      <a:off x="0" y="0"/>
-                      <a:ext cx="1905000" cy="1905000"/>
-                    </a:xfrm>
-                    <a:prstGeom prst="rect">
-                      <a:avLst/>
-                    </a:prstGeom>
-                    <a:noFill/>
-                    <a:ln>
-                      <a:noFill/>
-                    </a:ln>
-                  </pic:spPr>
-                </pic:pic>
-              </a:graphicData>
-            </a:graphic>
-          </wp:inline>
-        </w:drawing>
-      </w:r>
-    </w:p>
-    <w:p>
-      <w:pPr>
-        <w:ind w:right="480"/>
-        <w:rPr>
-          <w:rFonts w:eastAsia="楷体_GB2312"/>
-          <w:kern w:val="0"/>
-          <w:sz w:val="32"/>
+          <w:color w:val="000000"/>
         </w:rPr>
       </w:pPr>
     </w:p>
     <w:p>
       <w:pPr>
-        <w:ind w:right="480"/>
-        <w:rPr>
-          <w:rFonts w:eastAsia="楷体_GB2312"/>
-          <w:kern w:val="0"/>
-          <w:sz w:val="32"/>
+        <w:rPr>
+          <w:noProof/>
+          <w:color w:val="000000"/>
         </w:rPr>
       </w:pPr>
     </w:p>
     <w:p>
       <w:pPr>
-        <w:ind w:right="480"/>
-        <w:rPr>
-          <w:rFonts w:eastAsia="楷体_GB2312"/>
-          <w:kern w:val="0"/>
-          <w:sz w:val="32"/>
+        <w:rPr>
+          <w:noProof/>
+          <w:color w:val="000000"/>
         </w:rPr>
       </w:pPr>
     </w:p>
     <w:p>
       <w:pPr>
-        <w:ind w:right="480"/>
-        <w:jc w:val="right"/>
-        <w:rPr>
-          <w:rFonts w:eastAsia="楷体_GB2312"/>
-          <w:kern w:val="0"/>
-          <w:sz w:val="32"/>
+        <w:jc w:val="center"/>
+        <w:rPr>
+          <w:rFonts w:ascii="黑体" w:eastAsia="黑体"/>
+          <w:b/>
+          <w:noProof/>
+          <w:color w:val="000000"/>
+          <w:sz w:val="52"/>
+          <w:szCs w:val="72"/>
+        </w:rPr>
+      </w:pPr>
+      <w:r>
+        <w:rPr>
+          <w:rFonts w:ascii="黑体" w:eastAsia="黑体" w:hint="eastAsia"/>
+          <w:b/>
+          <w:noProof/>
+          <w:color w:val="000000"/>
+          <w:sz w:val="52"/>
+          <w:szCs w:val="72"/>
+        </w:rPr>
+        <w:t xml:space="preserve"> 校园导航系统</w:t>
+      </w:r>
+      <w:r>
+        <w:rPr>
+          <w:rFonts w:ascii="黑体" w:eastAsia="黑体" w:hint="eastAsia"/>
+          <w:b/>
+          <w:noProof/>
+          <w:color w:val="000000"/>
+          <w:sz w:val="52"/>
+          <w:szCs w:val="72"/>
+        </w:rPr>
+        <w:t>项目模块设计</w:t>
+      </w:r>
+    </w:p>
+    <w:p>
+      <w:pPr>
+        <w:rPr>
+          <w:rFonts w:hint="eastAsia"/>
+          <w:noProof/>
+          <w:color w:val="000000"/>
         </w:rPr>
       </w:pPr>
     </w:p>
     <w:p>
       <w:pPr>
-        <w:ind w:right="480"/>
-        <w:jc w:val="right"/>
-        <w:rPr>
-          <w:rFonts w:eastAsia="楷体_GB2312"/>
-          <w:kern w:val="0"/>
-          <w:sz w:val="32"/>
+        <w:rPr>
+          <w:noProof/>
+          <w:color w:val="000000"/>
         </w:rPr>
       </w:pPr>
     </w:p>
     <w:p>
       <w:pPr>
-        <w:ind w:right="480"/>
-        <w:jc w:val="right"/>
-        <w:rPr>
-          <w:rFonts w:eastAsia="楷体_GB2312"/>
-          <w:kern w:val="0"/>
-          <w:sz w:val="32"/>
+        <w:rPr>
+          <w:noProof/>
+          <w:color w:val="000000"/>
         </w:rPr>
       </w:pPr>
     </w:p>
     <w:p>
       <w:pPr>
-        <w:ind w:right="480"/>
-        <w:jc w:val="right"/>
-        <w:rPr>
-          <w:rFonts w:eastAsia="楷体_GB2312"/>
-          <w:kern w:val="0"/>
-          <w:sz w:val="32"/>
+        <w:rPr>
+          <w:noProof/>
+          <w:color w:val="000000"/>
         </w:rPr>
       </w:pPr>
-      <w:r>
-        <w:rPr>
-          <w:rFonts w:eastAsia="楷体_GB2312" w:hint="eastAsia"/>
-          <w:kern w:val="0"/>
-          <w:sz w:val="32"/>
-        </w:rPr>
-        <w:t>作者：袁帅</w:t>
-      </w:r>
     </w:p>
     <w:p>
       <w:pPr>
-        <w:ind w:right="480"/>
-        <w:jc w:val="right"/>
-        <w:rPr>
-          <w:rFonts w:eastAsia="楷体_GB2312"/>
-          <w:kern w:val="0"/>
-          <w:sz w:val="32"/>
+        <w:rPr>
+          <w:noProof/>
+          <w:color w:val="000000"/>
         </w:rPr>
       </w:pPr>
-      <w:r>
-        <w:rPr>
-          <w:rFonts w:eastAsia="楷体_GB2312" w:hint="eastAsia"/>
-          <w:kern w:val="0"/>
-          <w:sz w:val="32"/>
-        </w:rPr>
-        <w:t>完成时间：</w:t>
-      </w:r>
-      <w:r>
-        <w:rPr>
-          <w:rFonts w:eastAsia="楷体_GB2312" w:hint="eastAsia"/>
-          <w:kern w:val="0"/>
-          <w:sz w:val="32"/>
-        </w:rPr>
-        <w:t>2019</w:t>
-      </w:r>
-      <w:r>
-        <w:rPr>
-          <w:rFonts w:eastAsia="楷体_GB2312" w:hint="eastAsia"/>
-          <w:kern w:val="0"/>
-          <w:sz w:val="32"/>
-        </w:rPr>
-        <w:t>年</w:t>
-      </w:r>
-      <w:r>
-        <w:rPr>
-          <w:rFonts w:eastAsia="楷体_GB2312" w:hint="eastAsia"/>
-          <w:kern w:val="0"/>
-          <w:sz w:val="32"/>
-        </w:rPr>
-        <w:t>6</w:t>
-      </w:r>
-      <w:r>
-        <w:rPr>
-          <w:rFonts w:eastAsia="楷体_GB2312" w:hint="eastAsia"/>
-          <w:kern w:val="0"/>
-          <w:sz w:val="32"/>
-        </w:rPr>
-        <w:t>月</w:t>
-      </w:r>
-      <w:r>
-        <w:rPr>
-          <w:rFonts w:eastAsia="楷体_GB2312"/>
-          <w:kern w:val="0"/>
-          <w:sz w:val="32"/>
-        </w:rPr>
-        <w:t>5</w:t>
-      </w:r>
-      <w:r>
-        <w:rPr>
-          <w:rFonts w:eastAsia="楷体_GB2312" w:hint="eastAsia"/>
-          <w:kern w:val="0"/>
-          <w:sz w:val="32"/>
-        </w:rPr>
-        <w:t>日星期三</w:t>
-      </w:r>
     </w:p>
     <w:p>
       <w:pPr>
-        <w:pageBreakBefore/>
-        <w:jc w:val="center"/>
-        <w:rPr>
-          <w:color w:val="000000"/>
-          <w:sz w:val="28"/>
+        <w:rPr>
+          <w:noProof/>
+          <w:color w:val="000000"/>
         </w:rPr>
       </w:pPr>
-      <w:r>
-        <w:rPr>
-          <w:rFonts w:hint="eastAsia"/>
-          <w:color w:val="000000"/>
-          <w:sz w:val="28"/>
-        </w:rPr>
-        <w:lastRenderedPageBreak/>
-        <w:t>版</w:t>
-      </w:r>
-      <w:r>
-        <w:rPr>
-          <w:rFonts w:hint="eastAsia"/>
-          <w:color w:val="000000"/>
-          <w:sz w:val="28"/>
-        </w:rPr>
-        <w:t xml:space="preserve"> </w:t>
-      </w:r>
-      <w:r>
-        <w:rPr>
-          <w:rFonts w:hint="eastAsia"/>
-          <w:color w:val="000000"/>
-          <w:sz w:val="28"/>
-        </w:rPr>
-        <w:t>本</w:t>
-      </w:r>
-      <w:r>
-        <w:rPr>
-          <w:rFonts w:hint="eastAsia"/>
-          <w:color w:val="000000"/>
-          <w:sz w:val="28"/>
-        </w:rPr>
-        <w:t xml:space="preserve"> </w:t>
-      </w:r>
-      <w:r>
-        <w:rPr>
-          <w:rFonts w:hint="eastAsia"/>
-          <w:color w:val="000000"/>
-          <w:sz w:val="28"/>
-        </w:rPr>
-        <w:t>历</w:t>
-      </w:r>
-      <w:r>
-        <w:rPr>
-          <w:rFonts w:hint="eastAsia"/>
-          <w:color w:val="000000"/>
-          <w:sz w:val="28"/>
-        </w:rPr>
-        <w:t xml:space="preserve"> </w:t>
-      </w:r>
-      <w:r>
-        <w:rPr>
-          <w:rFonts w:hint="eastAsia"/>
-          <w:color w:val="000000"/>
-          <w:sz w:val="28"/>
-        </w:rPr>
-        <w:t>史</w:t>
-      </w:r>
     </w:p>
     <w:p>
       <w:pPr>
         <w:rPr>
+          <w:noProof/>
+          <w:color w:val="000000"/>
+        </w:rPr>
+      </w:pPr>
+    </w:p>
+    <w:p>
+      <w:pPr>
+        <w:rPr>
+          <w:noProof/>
           <w:color w:val="000000"/>
         </w:rPr>
       </w:pPr>
     </w:p>
     <w:tbl>
       <w:tblPr>
-        <w:tblW w:w="0" w:type="auto"/>
+        <w:tblW w:w="8745" w:type="dxa"/>
         <w:tblBorders>
           <w:top w:val="single" w:sz="4" w:space="0" w:color="auto"/>
           <w:left w:val="single" w:sz="4" w:space="0" w:color="auto"/>
@@ -443,266 +153,250 @@
           <w:insideH w:val="single" w:sz="4" w:space="0" w:color="auto"/>
           <w:insideV w:val="single" w:sz="4" w:space="0" w:color="auto"/>
         </w:tblBorders>
-        <w:tblLook w:val="0000" w:firstRow="0" w:lastRow="0" w:firstColumn="0" w:lastColumn="0" w:noHBand="0" w:noVBand="0"/>
+        <w:tblLayout w:type="fixed"/>
+        <w:tblLook w:val="04A0" w:firstRow="1" w:lastRow="0" w:firstColumn="1" w:lastColumn="0" w:noHBand="0" w:noVBand="1"/>
       </w:tblPr>
       <w:tblGrid>
-        <w:gridCol w:w="1630"/>
-        <w:gridCol w:w="986"/>
-        <w:gridCol w:w="1202"/>
-        <w:gridCol w:w="1547"/>
-        <w:gridCol w:w="3129"/>
+        <w:gridCol w:w="2691"/>
+        <w:gridCol w:w="1348"/>
+        <w:gridCol w:w="4706"/>
       </w:tblGrid>
       <w:tr>
-        <w:tc>
-          <w:tcPr>
-            <w:tcW w:w="1676" w:type="dxa"/>
-          </w:tcPr>
-          <w:p>
-            <w:pPr>
-              <w:jc w:val="center"/>
-              <w:rPr>
-                <w:color w:val="000000"/>
-              </w:rPr>
-            </w:pPr>
-            <w:r>
-              <w:rPr>
-                <w:rFonts w:hint="eastAsia"/>
-                <w:color w:val="000000"/>
-              </w:rPr>
-              <w:t>版本</w:t>
-            </w:r>
-            <w:r>
-              <w:rPr>
-                <w:color w:val="000000"/>
-              </w:rPr>
-              <w:t>/</w:t>
-            </w:r>
-            <w:r>
-              <w:rPr>
-                <w:rFonts w:hint="eastAsia"/>
-                <w:color w:val="000000"/>
-              </w:rPr>
-              <w:t>状态</w:t>
-            </w:r>
-          </w:p>
-        </w:tc>
-        <w:tc>
-          <w:tcPr>
-            <w:tcW w:w="1008" w:type="dxa"/>
-          </w:tcPr>
-          <w:p>
-            <w:pPr>
-              <w:jc w:val="center"/>
-              <w:rPr>
-                <w:color w:val="000000"/>
-              </w:rPr>
-            </w:pPr>
-            <w:r>
-              <w:rPr>
-                <w:rFonts w:hint="eastAsia"/>
-                <w:color w:val="000000"/>
-              </w:rPr>
-              <w:t>作者</w:t>
-            </w:r>
-          </w:p>
-        </w:tc>
-        <w:tc>
-          <w:tcPr>
-            <w:tcW w:w="1232" w:type="dxa"/>
-          </w:tcPr>
-          <w:p>
-            <w:pPr>
-              <w:jc w:val="center"/>
-              <w:rPr>
-                <w:color w:val="000000"/>
-              </w:rPr>
-            </w:pPr>
-            <w:r>
-              <w:rPr>
-                <w:rFonts w:hint="eastAsia"/>
-                <w:color w:val="000000"/>
-              </w:rPr>
-              <w:t>参与者</w:t>
-            </w:r>
-          </w:p>
-        </w:tc>
-        <w:tc>
-          <w:tcPr>
-            <w:tcW w:w="1568" w:type="dxa"/>
-          </w:tcPr>
-          <w:p>
-            <w:pPr>
-              <w:jc w:val="center"/>
-              <w:rPr>
-                <w:color w:val="000000"/>
-              </w:rPr>
-            </w:pPr>
-            <w:r>
-              <w:rPr>
-                <w:rFonts w:hint="eastAsia"/>
-                <w:color w:val="000000"/>
-              </w:rPr>
-              <w:t>起止日期</w:t>
-            </w:r>
-          </w:p>
-        </w:tc>
-        <w:tc>
-          <w:tcPr>
-            <w:tcW w:w="3236" w:type="dxa"/>
-          </w:tcPr>
-          <w:p>
-            <w:pPr>
-              <w:jc w:val="center"/>
-              <w:rPr>
-                <w:color w:val="000000"/>
-              </w:rPr>
-            </w:pPr>
-            <w:r>
-              <w:rPr>
-                <w:rFonts w:hint="eastAsia"/>
-                <w:color w:val="000000"/>
-              </w:rPr>
-              <w:t>备注</w:t>
+        <w:trPr>
+          <w:trHeight w:val="319"/>
+        </w:trPr>
+        <w:tc>
+          <w:tcPr>
+            <w:tcW w:w="2690" w:type="dxa"/>
+            <w:vMerge w:val="restart"/>
+            <w:tcBorders>
+              <w:top w:val="single" w:sz="4" w:space="0" w:color="auto"/>
+              <w:left w:val="single" w:sz="4" w:space="0" w:color="auto"/>
+              <w:bottom w:val="single" w:sz="4" w:space="0" w:color="auto"/>
+              <w:right w:val="single" w:sz="4" w:space="0" w:color="auto"/>
+            </w:tcBorders>
+            <w:hideMark/>
+          </w:tcPr>
+          <w:p>
+            <w:pPr>
+              <w:rPr>
+                <w:color w:val="000000"/>
+              </w:rPr>
+            </w:pPr>
+            <w:r>
+              <w:rPr>
+                <w:rFonts w:hint="eastAsia"/>
+                <w:color w:val="000000"/>
+              </w:rPr>
+              <w:t>文件状态：</w:t>
+            </w:r>
+          </w:p>
+          <w:p>
+            <w:pPr>
+              <w:ind w:firstLineChars="100" w:firstLine="224"/>
+              <w:rPr>
+                <w:color w:val="000000"/>
+              </w:rPr>
+            </w:pPr>
+            <w:r>
+              <w:rPr>
+                <w:color w:val="000000"/>
+              </w:rPr>
+              <w:t>[</w:t>
+            </w:r>
+            <w:r>
+              <w:rPr>
+                <w:rFonts w:hint="eastAsia"/>
+                <w:color w:val="000000"/>
+              </w:rPr>
+              <w:t>√</w:t>
+            </w:r>
+            <w:r>
+              <w:rPr>
+                <w:color w:val="000000"/>
+              </w:rPr>
+              <w:t xml:space="preserve">] </w:t>
+            </w:r>
+            <w:r>
+              <w:rPr>
+                <w:rFonts w:hint="eastAsia"/>
+                <w:color w:val="000000"/>
+              </w:rPr>
+              <w:t>草稿</w:t>
+            </w:r>
+          </w:p>
+          <w:p>
+            <w:pPr>
+              <w:ind w:firstLineChars="100" w:firstLine="224"/>
+              <w:rPr>
+                <w:color w:val="000000"/>
+              </w:rPr>
+            </w:pPr>
+            <w:r>
+              <w:rPr>
+                <w:color w:val="000000"/>
+              </w:rPr>
+              <w:t xml:space="preserve">[  ] </w:t>
+            </w:r>
+            <w:r>
+              <w:rPr>
+                <w:rFonts w:hint="eastAsia"/>
+                <w:color w:val="000000"/>
+              </w:rPr>
+              <w:t>正式发布</w:t>
+            </w:r>
+          </w:p>
+          <w:p>
+            <w:pPr>
+              <w:ind w:firstLineChars="100" w:firstLine="224"/>
+              <w:rPr>
+                <w:color w:val="000000"/>
+              </w:rPr>
+            </w:pPr>
+            <w:r>
+              <w:rPr>
+                <w:color w:val="000000"/>
+              </w:rPr>
+              <w:t xml:space="preserve">[  ] </w:t>
+            </w:r>
+            <w:r>
+              <w:rPr>
+                <w:rFonts w:hint="eastAsia"/>
+                <w:color w:val="000000"/>
+              </w:rPr>
+              <w:t>正在修改</w:t>
+            </w:r>
+          </w:p>
+        </w:tc>
+        <w:tc>
+          <w:tcPr>
+            <w:tcW w:w="1347" w:type="dxa"/>
+            <w:tcBorders>
+              <w:top w:val="single" w:sz="4" w:space="0" w:color="auto"/>
+              <w:left w:val="single" w:sz="4" w:space="0" w:color="auto"/>
+              <w:bottom w:val="single" w:sz="4" w:space="0" w:color="auto"/>
+              <w:right w:val="single" w:sz="4" w:space="0" w:color="auto"/>
+            </w:tcBorders>
+            <w:shd w:val="clear" w:color="auto" w:fill="D9D9D9"/>
+            <w:hideMark/>
+          </w:tcPr>
+          <w:p>
+            <w:pPr>
+              <w:rPr>
+                <w:color w:val="000000"/>
+              </w:rPr>
+            </w:pPr>
+            <w:r>
+              <w:rPr>
+                <w:rFonts w:hint="eastAsia"/>
+                <w:color w:val="000000"/>
+              </w:rPr>
+              <w:t>文件标识：</w:t>
+            </w:r>
+          </w:p>
+        </w:tc>
+        <w:tc>
+          <w:tcPr>
+            <w:tcW w:w="4703" w:type="dxa"/>
+            <w:tcBorders>
+              <w:top w:val="single" w:sz="4" w:space="0" w:color="auto"/>
+              <w:left w:val="single" w:sz="4" w:space="0" w:color="auto"/>
+              <w:bottom w:val="single" w:sz="4" w:space="0" w:color="auto"/>
+              <w:right w:val="single" w:sz="4" w:space="0" w:color="auto"/>
+            </w:tcBorders>
+            <w:hideMark/>
+          </w:tcPr>
+          <w:p>
+            <w:pPr>
+              <w:rPr>
+                <w:color w:val="000000"/>
+              </w:rPr>
+            </w:pPr>
+            <w:r>
+              <w:rPr>
+                <w:color w:val="000000"/>
+              </w:rPr>
+              <w:t>ZUT-NAVIGATION</w:t>
             </w:r>
           </w:p>
         </w:tc>
       </w:tr>
       <w:tr>
-        <w:tc>
-          <w:tcPr>
-            <w:tcW w:w="1676" w:type="dxa"/>
-          </w:tcPr>
-          <w:p>
-            <w:pPr>
-              <w:rPr>
-                <w:color w:val="000000"/>
-              </w:rPr>
-            </w:pPr>
-            <w:r>
-              <w:rPr>
-                <w:rFonts w:hint="eastAsia"/>
-                <w:color w:val="000000"/>
-              </w:rPr>
-              <w:t>1</w:t>
-            </w:r>
-            <w:r>
-              <w:rPr>
-                <w:color w:val="000000"/>
-              </w:rPr>
-              <w:t>.0</w:t>
-            </w:r>
-          </w:p>
-          <w:p>
-            <w:pPr>
-              <w:rPr>
-                <w:color w:val="000000"/>
-              </w:rPr>
-            </w:pPr>
-          </w:p>
-        </w:tc>
-        <w:tc>
-          <w:tcPr>
-            <w:tcW w:w="1008" w:type="dxa"/>
-          </w:tcPr>
-          <w:p>
-            <w:pPr>
-              <w:rPr>
-                <w:color w:val="000000"/>
-              </w:rPr>
-            </w:pPr>
-            <w:r>
-              <w:rPr>
-                <w:rFonts w:hint="eastAsia"/>
-                <w:color w:val="000000"/>
-              </w:rPr>
-              <w:t>袁帅</w:t>
-            </w:r>
-          </w:p>
-        </w:tc>
-        <w:tc>
-          <w:tcPr>
-            <w:tcW w:w="1232" w:type="dxa"/>
-          </w:tcPr>
-          <w:p>
-            <w:pPr>
-              <w:rPr>
-                <w:color w:val="000000"/>
-              </w:rPr>
-            </w:pPr>
-            <w:r>
-              <w:rPr>
-                <w:rFonts w:hint="eastAsia"/>
-                <w:color w:val="000000"/>
-              </w:rPr>
-              <w:t>袁帅</w:t>
-            </w:r>
-          </w:p>
-        </w:tc>
-        <w:tc>
-          <w:tcPr>
-            <w:tcW w:w="1568" w:type="dxa"/>
-          </w:tcPr>
-          <w:p>
-            <w:pPr>
-              <w:rPr>
-                <w:color w:val="000000"/>
-              </w:rPr>
-            </w:pPr>
-            <w:r>
-              <w:rPr>
-                <w:color w:val="000000"/>
-              </w:rPr>
-              <w:t>20</w:t>
-            </w:r>
-            <w:r>
-              <w:rPr>
-                <w:rFonts w:hint="eastAsia"/>
-                <w:color w:val="000000"/>
-              </w:rPr>
-              <w:t>1</w:t>
-            </w:r>
-            <w:r>
-              <w:rPr>
-                <w:color w:val="000000"/>
-              </w:rPr>
-              <w:t>9/</w:t>
-            </w:r>
-            <w:r>
-              <w:rPr>
-                <w:color w:val="000000"/>
-              </w:rPr>
-              <w:t>6</w:t>
-            </w:r>
-            <w:r>
-              <w:rPr>
-                <w:color w:val="000000"/>
-              </w:rPr>
-              <w:t>/</w:t>
-            </w:r>
-            <w:r>
-              <w:rPr>
-                <w:color w:val="000000"/>
-              </w:rPr>
-              <w:t>2</w:t>
-            </w:r>
-          </w:p>
-        </w:tc>
-        <w:tc>
-          <w:tcPr>
-            <w:tcW w:w="3236" w:type="dxa"/>
-          </w:tcPr>
-          <w:p>
-            <w:pPr>
-              <w:rPr>
-                <w:color w:val="000000"/>
-              </w:rPr>
-            </w:pPr>
-            <w:r>
-              <w:rPr>
-                <w:rFonts w:hint="eastAsia"/>
-                <w:color w:val="000000"/>
-              </w:rPr>
-              <w:t>完成基本信息的说明</w:t>
+        <w:trPr>
+          <w:trHeight w:val="319"/>
+        </w:trPr>
+        <w:tc>
+          <w:tcPr>
+            <w:tcW w:w="2690" w:type="dxa"/>
+            <w:vMerge/>
+            <w:tcBorders>
+              <w:top w:val="single" w:sz="4" w:space="0" w:color="auto"/>
+              <w:left w:val="single" w:sz="4" w:space="0" w:color="auto"/>
+              <w:bottom w:val="single" w:sz="4" w:space="0" w:color="auto"/>
+              <w:right w:val="single" w:sz="4" w:space="0" w:color="auto"/>
+            </w:tcBorders>
+            <w:vAlign w:val="center"/>
+            <w:hideMark/>
+          </w:tcPr>
+          <w:p>
+            <w:pPr>
+              <w:widowControl/>
+              <w:jc w:val="left"/>
+              <w:rPr>
+                <w:color w:val="000000"/>
+              </w:rPr>
+            </w:pPr>
+          </w:p>
+        </w:tc>
+        <w:tc>
+          <w:tcPr>
+            <w:tcW w:w="1347" w:type="dxa"/>
+            <w:tcBorders>
+              <w:top w:val="single" w:sz="4" w:space="0" w:color="auto"/>
+              <w:left w:val="single" w:sz="4" w:space="0" w:color="auto"/>
+              <w:bottom w:val="single" w:sz="4" w:space="0" w:color="auto"/>
+              <w:right w:val="single" w:sz="4" w:space="0" w:color="auto"/>
+            </w:tcBorders>
+            <w:shd w:val="clear" w:color="auto" w:fill="D9D9D9"/>
+            <w:hideMark/>
+          </w:tcPr>
+          <w:p>
+            <w:pPr>
+              <w:rPr>
+                <w:color w:val="000000"/>
+              </w:rPr>
+            </w:pPr>
+            <w:r>
+              <w:rPr>
+                <w:rFonts w:hint="eastAsia"/>
+                <w:color w:val="000000"/>
+              </w:rPr>
+              <w:t>当前版本：</w:t>
+            </w:r>
+          </w:p>
+        </w:tc>
+        <w:tc>
+          <w:tcPr>
+            <w:tcW w:w="4703" w:type="dxa"/>
+            <w:tcBorders>
+              <w:top w:val="single" w:sz="4" w:space="0" w:color="auto"/>
+              <w:left w:val="single" w:sz="4" w:space="0" w:color="auto"/>
+              <w:bottom w:val="single" w:sz="4" w:space="0" w:color="auto"/>
+              <w:right w:val="single" w:sz="4" w:space="0" w:color="auto"/>
+            </w:tcBorders>
+            <w:hideMark/>
+          </w:tcPr>
+          <w:p>
+            <w:pPr>
+              <w:rPr>
+                <w:color w:val="000000"/>
+              </w:rPr>
+            </w:pPr>
+            <w:r>
+              <w:rPr>
+                <w:color w:val="000000"/>
+              </w:rPr>
+              <w:t>2.0</w:t>
             </w:r>
           </w:p>
         </w:tc>
@@ -710,137 +404,751 @@
       <w:tr>
         <w:tc>
           <w:tcPr>
-            <w:tcW w:w="1676" w:type="dxa"/>
-          </w:tcPr>
-          <w:p>
-            <w:pPr>
-              <w:rPr>
-                <w:color w:val="000000"/>
-              </w:rPr>
-            </w:pPr>
-          </w:p>
-          <w:p>
-            <w:pPr>
-              <w:rPr>
-                <w:color w:val="000000"/>
-              </w:rPr>
-            </w:pPr>
-          </w:p>
-        </w:tc>
-        <w:tc>
-          <w:tcPr>
-            <w:tcW w:w="1008" w:type="dxa"/>
-          </w:tcPr>
-          <w:p>
-            <w:pPr>
-              <w:rPr>
-                <w:color w:val="000000"/>
-              </w:rPr>
-            </w:pPr>
-          </w:p>
-        </w:tc>
-        <w:tc>
-          <w:tcPr>
-            <w:tcW w:w="1232" w:type="dxa"/>
-          </w:tcPr>
-          <w:p>
-            <w:pPr>
-              <w:rPr>
-                <w:color w:val="000000"/>
-              </w:rPr>
-            </w:pPr>
-          </w:p>
-        </w:tc>
-        <w:tc>
-          <w:tcPr>
-            <w:tcW w:w="1568" w:type="dxa"/>
-          </w:tcPr>
-          <w:p>
-            <w:pPr>
-              <w:rPr>
-                <w:color w:val="000000"/>
-              </w:rPr>
-            </w:pPr>
-          </w:p>
-        </w:tc>
-        <w:tc>
-          <w:tcPr>
-            <w:tcW w:w="3236" w:type="dxa"/>
-          </w:tcPr>
-          <w:p>
-            <w:pPr>
-              <w:rPr>
-                <w:color w:val="000000"/>
-              </w:rPr>
-            </w:pPr>
+            <w:tcW w:w="2690" w:type="dxa"/>
+            <w:vMerge/>
+            <w:tcBorders>
+              <w:top w:val="single" w:sz="4" w:space="0" w:color="auto"/>
+              <w:left w:val="single" w:sz="4" w:space="0" w:color="auto"/>
+              <w:bottom w:val="single" w:sz="4" w:space="0" w:color="auto"/>
+              <w:right w:val="single" w:sz="4" w:space="0" w:color="auto"/>
+            </w:tcBorders>
+            <w:vAlign w:val="center"/>
+            <w:hideMark/>
+          </w:tcPr>
+          <w:p>
+            <w:pPr>
+              <w:widowControl/>
+              <w:jc w:val="left"/>
+              <w:rPr>
+                <w:color w:val="000000"/>
+              </w:rPr>
+            </w:pPr>
+          </w:p>
+        </w:tc>
+        <w:tc>
+          <w:tcPr>
+            <w:tcW w:w="1347" w:type="dxa"/>
+            <w:tcBorders>
+              <w:top w:val="single" w:sz="4" w:space="0" w:color="auto"/>
+              <w:left w:val="single" w:sz="4" w:space="0" w:color="auto"/>
+              <w:bottom w:val="single" w:sz="4" w:space="0" w:color="auto"/>
+              <w:right w:val="single" w:sz="4" w:space="0" w:color="auto"/>
+            </w:tcBorders>
+            <w:shd w:val="clear" w:color="auto" w:fill="D9D9D9"/>
+            <w:hideMark/>
+          </w:tcPr>
+          <w:p>
+            <w:pPr>
+              <w:rPr>
+                <w:color w:val="000000"/>
+              </w:rPr>
+            </w:pPr>
+            <w:r>
+              <w:rPr>
+                <w:rFonts w:hint="eastAsia"/>
+                <w:color w:val="000000"/>
+              </w:rPr>
+              <w:t>作</w:t>
+            </w:r>
+            <w:r>
+              <w:rPr>
+                <w:color w:val="000000"/>
+              </w:rPr>
+              <w:t xml:space="preserve">    </w:t>
+            </w:r>
+            <w:r>
+              <w:rPr>
+                <w:rFonts w:hint="eastAsia"/>
+                <w:color w:val="000000"/>
+              </w:rPr>
+              <w:t>者：</w:t>
+            </w:r>
+          </w:p>
+        </w:tc>
+        <w:tc>
+          <w:tcPr>
+            <w:tcW w:w="4703" w:type="dxa"/>
+            <w:tcBorders>
+              <w:top w:val="single" w:sz="4" w:space="0" w:color="auto"/>
+              <w:left w:val="single" w:sz="4" w:space="0" w:color="auto"/>
+              <w:bottom w:val="single" w:sz="4" w:space="0" w:color="auto"/>
+              <w:right w:val="single" w:sz="4" w:space="0" w:color="auto"/>
+            </w:tcBorders>
+            <w:hideMark/>
+          </w:tcPr>
+          <w:p>
+            <w:pPr>
+              <w:rPr>
+                <w:color w:val="000000"/>
+              </w:rPr>
+            </w:pPr>
+            <w:r>
+              <w:rPr>
+                <w:rFonts w:hint="eastAsia"/>
+                <w:color w:val="000000"/>
+              </w:rPr>
+              <w:t>袁帅</w:t>
+            </w:r>
           </w:p>
         </w:tc>
       </w:tr>
       <w:tr>
         <w:tc>
           <w:tcPr>
-            <w:tcW w:w="1676" w:type="dxa"/>
-          </w:tcPr>
-          <w:p>
-            <w:pPr>
-              <w:rPr>
-                <w:color w:val="000000"/>
-              </w:rPr>
-            </w:pPr>
-          </w:p>
-          <w:p>
-            <w:pPr>
-              <w:rPr>
-                <w:color w:val="000000"/>
-              </w:rPr>
-            </w:pPr>
-          </w:p>
-        </w:tc>
-        <w:tc>
-          <w:tcPr>
-            <w:tcW w:w="1008" w:type="dxa"/>
-          </w:tcPr>
-          <w:p>
-            <w:pPr>
-              <w:rPr>
-                <w:color w:val="000000"/>
-              </w:rPr>
-            </w:pPr>
-          </w:p>
-        </w:tc>
-        <w:tc>
-          <w:tcPr>
-            <w:tcW w:w="1232" w:type="dxa"/>
-          </w:tcPr>
-          <w:p>
-            <w:pPr>
-              <w:rPr>
-                <w:color w:val="000000"/>
-              </w:rPr>
-            </w:pPr>
-          </w:p>
-        </w:tc>
-        <w:tc>
-          <w:tcPr>
-            <w:tcW w:w="1568" w:type="dxa"/>
-          </w:tcPr>
-          <w:p>
-            <w:pPr>
-              <w:rPr>
-                <w:color w:val="000000"/>
-              </w:rPr>
-            </w:pPr>
-          </w:p>
-        </w:tc>
-        <w:tc>
-          <w:tcPr>
-            <w:tcW w:w="3236" w:type="dxa"/>
-          </w:tcPr>
-          <w:p>
-            <w:pPr>
-              <w:rPr>
-                <w:color w:val="000000"/>
-              </w:rPr>
+            <w:tcW w:w="2690" w:type="dxa"/>
+            <w:vMerge/>
+            <w:tcBorders>
+              <w:top w:val="single" w:sz="4" w:space="0" w:color="auto"/>
+              <w:left w:val="single" w:sz="4" w:space="0" w:color="auto"/>
+              <w:bottom w:val="single" w:sz="4" w:space="0" w:color="auto"/>
+              <w:right w:val="single" w:sz="4" w:space="0" w:color="auto"/>
+            </w:tcBorders>
+            <w:vAlign w:val="center"/>
+            <w:hideMark/>
+          </w:tcPr>
+          <w:p>
+            <w:pPr>
+              <w:widowControl/>
+              <w:jc w:val="left"/>
+              <w:rPr>
+                <w:color w:val="000000"/>
+              </w:rPr>
+            </w:pPr>
+          </w:p>
+        </w:tc>
+        <w:tc>
+          <w:tcPr>
+            <w:tcW w:w="1347" w:type="dxa"/>
+            <w:tcBorders>
+              <w:top w:val="single" w:sz="4" w:space="0" w:color="auto"/>
+              <w:left w:val="single" w:sz="4" w:space="0" w:color="auto"/>
+              <w:bottom w:val="single" w:sz="4" w:space="0" w:color="auto"/>
+              <w:right w:val="single" w:sz="4" w:space="0" w:color="auto"/>
+            </w:tcBorders>
+            <w:shd w:val="clear" w:color="auto" w:fill="D9D9D9"/>
+            <w:hideMark/>
+          </w:tcPr>
+          <w:p>
+            <w:pPr>
+              <w:rPr>
+                <w:color w:val="000000"/>
+              </w:rPr>
+            </w:pPr>
+            <w:r>
+              <w:rPr>
+                <w:rFonts w:hint="eastAsia"/>
+                <w:color w:val="000000"/>
+              </w:rPr>
+              <w:t>完成日期：</w:t>
+            </w:r>
+          </w:p>
+        </w:tc>
+        <w:tc>
+          <w:tcPr>
+            <w:tcW w:w="4703" w:type="dxa"/>
+            <w:tcBorders>
+              <w:top w:val="single" w:sz="4" w:space="0" w:color="auto"/>
+              <w:left w:val="single" w:sz="4" w:space="0" w:color="auto"/>
+              <w:bottom w:val="single" w:sz="4" w:space="0" w:color="auto"/>
+              <w:right w:val="single" w:sz="4" w:space="0" w:color="auto"/>
+            </w:tcBorders>
+            <w:hideMark/>
+          </w:tcPr>
+          <w:p>
+            <w:pPr>
+              <w:rPr>
+                <w:color w:val="000000"/>
+              </w:rPr>
+            </w:pPr>
+            <w:r>
+              <w:rPr>
+                <w:color w:val="000000"/>
+              </w:rPr>
+              <w:t>2019-6-27</w:t>
+            </w:r>
+          </w:p>
+        </w:tc>
+      </w:tr>
+    </w:tbl>
+    <w:p/>
+    <w:p/>
+    <w:p/>
+    <w:p>
+      <w:pPr>
+        <w:pStyle w:val="ab"/>
+        <w:tabs>
+          <w:tab w:val="right" w:leader="dot" w:pos="8306"/>
+        </w:tabs>
+        <w:jc w:val="center"/>
+      </w:pPr>
+    </w:p>
+    <w:p>
+      <w:pPr>
+        <w:pStyle w:val="ab"/>
+        <w:tabs>
+          <w:tab w:val="right" w:leader="dot" w:pos="8306"/>
+        </w:tabs>
+        <w:jc w:val="center"/>
+        <w:rPr>
+          <w:rFonts w:hint="eastAsia"/>
+        </w:rPr>
+      </w:pPr>
+      <w:r>
+        <w:rPr>
+          <w:rFonts w:ascii="Times New Roman" w:hAnsi="Times New Roman" w:hint="eastAsia"/>
+        </w:rPr>
+        <w:t>修改历史</w:t>
+      </w:r>
+    </w:p>
+    <w:p>
+      <w:pPr>
+        <w:rPr>
+          <w:rFonts w:hint="eastAsia"/>
+        </w:rPr>
+      </w:pPr>
+    </w:p>
+    <w:tbl>
+      <w:tblPr>
+        <w:tblW w:w="8520" w:type="dxa"/>
+        <w:jc w:val="center"/>
+        <w:tblBorders>
+          <w:top w:val="single" w:sz="4" w:space="0" w:color="auto"/>
+          <w:left w:val="single" w:sz="4" w:space="0" w:color="auto"/>
+          <w:bottom w:val="single" w:sz="4" w:space="0" w:color="auto"/>
+          <w:right w:val="single" w:sz="4" w:space="0" w:color="auto"/>
+          <w:insideH w:val="single" w:sz="4" w:space="0" w:color="auto"/>
+          <w:insideV w:val="single" w:sz="4" w:space="0" w:color="auto"/>
+        </w:tblBorders>
+        <w:tblLayout w:type="fixed"/>
+        <w:tblLook w:val="04A0" w:firstRow="1" w:lastRow="0" w:firstColumn="1" w:lastColumn="0" w:noHBand="0" w:noVBand="1"/>
+      </w:tblPr>
+      <w:tblGrid>
+        <w:gridCol w:w="1419"/>
+        <w:gridCol w:w="1419"/>
+        <w:gridCol w:w="1420"/>
+        <w:gridCol w:w="1420"/>
+        <w:gridCol w:w="1421"/>
+        <w:gridCol w:w="1421"/>
+      </w:tblGrid>
+      <w:tr>
+        <w:trPr>
+          <w:jc w:val="center"/>
+        </w:trPr>
+        <w:tc>
+          <w:tcPr>
+            <w:tcW w:w="1420" w:type="dxa"/>
+            <w:tcBorders>
+              <w:top w:val="single" w:sz="4" w:space="0" w:color="auto"/>
+              <w:left w:val="single" w:sz="4" w:space="0" w:color="auto"/>
+              <w:bottom w:val="single" w:sz="4" w:space="0" w:color="auto"/>
+              <w:right w:val="single" w:sz="4" w:space="0" w:color="auto"/>
+            </w:tcBorders>
+            <w:hideMark/>
+          </w:tcPr>
+          <w:p>
+            <w:pPr>
+              <w:jc w:val="center"/>
+            </w:pPr>
+            <w:r>
+              <w:rPr>
+                <w:rFonts w:hint="eastAsia"/>
+              </w:rPr>
+              <w:t>日期</w:t>
+            </w:r>
+          </w:p>
+        </w:tc>
+        <w:tc>
+          <w:tcPr>
+            <w:tcW w:w="1420" w:type="dxa"/>
+            <w:tcBorders>
+              <w:top w:val="single" w:sz="4" w:space="0" w:color="auto"/>
+              <w:left w:val="single" w:sz="4" w:space="0" w:color="auto"/>
+              <w:bottom w:val="single" w:sz="4" w:space="0" w:color="auto"/>
+              <w:right w:val="single" w:sz="4" w:space="0" w:color="auto"/>
+            </w:tcBorders>
+            <w:hideMark/>
+          </w:tcPr>
+          <w:p>
+            <w:pPr>
+              <w:jc w:val="center"/>
+            </w:pPr>
+            <w:r>
+              <w:rPr>
+                <w:rFonts w:hint="eastAsia"/>
+              </w:rPr>
+              <w:t>版本</w:t>
+            </w:r>
+          </w:p>
+        </w:tc>
+        <w:tc>
+          <w:tcPr>
+            <w:tcW w:w="1420" w:type="dxa"/>
+            <w:tcBorders>
+              <w:top w:val="single" w:sz="4" w:space="0" w:color="auto"/>
+              <w:left w:val="single" w:sz="4" w:space="0" w:color="auto"/>
+              <w:bottom w:val="single" w:sz="4" w:space="0" w:color="auto"/>
+              <w:right w:val="single" w:sz="4" w:space="0" w:color="auto"/>
+            </w:tcBorders>
+            <w:hideMark/>
+          </w:tcPr>
+          <w:p>
+            <w:pPr>
+              <w:jc w:val="center"/>
+            </w:pPr>
+            <w:r>
+              <w:rPr>
+                <w:rFonts w:hint="eastAsia"/>
+              </w:rPr>
+              <w:t>作者</w:t>
+            </w:r>
+          </w:p>
+        </w:tc>
+        <w:tc>
+          <w:tcPr>
+            <w:tcW w:w="1420" w:type="dxa"/>
+            <w:tcBorders>
+              <w:top w:val="single" w:sz="4" w:space="0" w:color="auto"/>
+              <w:left w:val="single" w:sz="4" w:space="0" w:color="auto"/>
+              <w:bottom w:val="single" w:sz="4" w:space="0" w:color="auto"/>
+              <w:right w:val="single" w:sz="4" w:space="0" w:color="auto"/>
+            </w:tcBorders>
+            <w:hideMark/>
+          </w:tcPr>
+          <w:p>
+            <w:pPr>
+              <w:jc w:val="center"/>
+            </w:pPr>
+            <w:r>
+              <w:rPr>
+                <w:rFonts w:hint="eastAsia"/>
+              </w:rPr>
+              <w:t>修改内容</w:t>
+            </w:r>
+          </w:p>
+        </w:tc>
+        <w:tc>
+          <w:tcPr>
+            <w:tcW w:w="1421" w:type="dxa"/>
+            <w:tcBorders>
+              <w:top w:val="single" w:sz="4" w:space="0" w:color="auto"/>
+              <w:left w:val="single" w:sz="4" w:space="0" w:color="auto"/>
+              <w:bottom w:val="single" w:sz="4" w:space="0" w:color="auto"/>
+              <w:right w:val="single" w:sz="4" w:space="0" w:color="auto"/>
+            </w:tcBorders>
+            <w:hideMark/>
+          </w:tcPr>
+          <w:p>
+            <w:pPr>
+              <w:jc w:val="center"/>
+            </w:pPr>
+            <w:r>
+              <w:rPr>
+                <w:rFonts w:hint="eastAsia"/>
+              </w:rPr>
+              <w:t>评审号</w:t>
+            </w:r>
+          </w:p>
+        </w:tc>
+        <w:tc>
+          <w:tcPr>
+            <w:tcW w:w="1421" w:type="dxa"/>
+            <w:tcBorders>
+              <w:top w:val="single" w:sz="4" w:space="0" w:color="auto"/>
+              <w:left w:val="single" w:sz="4" w:space="0" w:color="auto"/>
+              <w:bottom w:val="single" w:sz="4" w:space="0" w:color="auto"/>
+              <w:right w:val="single" w:sz="4" w:space="0" w:color="auto"/>
+            </w:tcBorders>
+            <w:hideMark/>
+          </w:tcPr>
+          <w:p>
+            <w:pPr>
+              <w:jc w:val="center"/>
+            </w:pPr>
+            <w:r>
+              <w:rPr>
+                <w:rFonts w:hint="eastAsia"/>
+              </w:rPr>
+              <w:t>更改请求号</w:t>
+            </w:r>
+          </w:p>
+        </w:tc>
+      </w:tr>
+      <w:tr>
+        <w:trPr>
+          <w:jc w:val="center"/>
+        </w:trPr>
+        <w:tc>
+          <w:tcPr>
+            <w:tcW w:w="1420" w:type="dxa"/>
+            <w:tcBorders>
+              <w:top w:val="single" w:sz="4" w:space="0" w:color="auto"/>
+              <w:left w:val="single" w:sz="4" w:space="0" w:color="auto"/>
+              <w:bottom w:val="single" w:sz="4" w:space="0" w:color="auto"/>
+              <w:right w:val="single" w:sz="4" w:space="0" w:color="auto"/>
+            </w:tcBorders>
+            <w:hideMark/>
+          </w:tcPr>
+          <w:p>
+            <w:pPr>
+              <w:jc w:val="center"/>
+            </w:pPr>
+            <w:r>
+              <w:t>2019/5/28</w:t>
+            </w:r>
+          </w:p>
+        </w:tc>
+        <w:tc>
+          <w:tcPr>
+            <w:tcW w:w="1420" w:type="dxa"/>
+            <w:tcBorders>
+              <w:top w:val="single" w:sz="4" w:space="0" w:color="auto"/>
+              <w:left w:val="single" w:sz="4" w:space="0" w:color="auto"/>
+              <w:bottom w:val="single" w:sz="4" w:space="0" w:color="auto"/>
+              <w:right w:val="single" w:sz="4" w:space="0" w:color="auto"/>
+            </w:tcBorders>
+            <w:hideMark/>
+          </w:tcPr>
+          <w:p>
+            <w:pPr>
+              <w:jc w:val="center"/>
+            </w:pPr>
+            <w:r>
+              <w:t>1.0</w:t>
+            </w:r>
+          </w:p>
+        </w:tc>
+        <w:tc>
+          <w:tcPr>
+            <w:tcW w:w="1420" w:type="dxa"/>
+            <w:tcBorders>
+              <w:top w:val="single" w:sz="4" w:space="0" w:color="auto"/>
+              <w:left w:val="single" w:sz="4" w:space="0" w:color="auto"/>
+              <w:bottom w:val="single" w:sz="4" w:space="0" w:color="auto"/>
+              <w:right w:val="single" w:sz="4" w:space="0" w:color="auto"/>
+            </w:tcBorders>
+            <w:hideMark/>
+          </w:tcPr>
+          <w:p>
+            <w:pPr>
+              <w:jc w:val="center"/>
+            </w:pPr>
+            <w:r>
+              <w:rPr>
+                <w:rFonts w:hint="eastAsia"/>
+              </w:rPr>
+              <w:t>袁帅</w:t>
+            </w:r>
+          </w:p>
+        </w:tc>
+        <w:tc>
+          <w:tcPr>
+            <w:tcW w:w="1420" w:type="dxa"/>
+            <w:tcBorders>
+              <w:top w:val="single" w:sz="4" w:space="0" w:color="auto"/>
+              <w:left w:val="single" w:sz="4" w:space="0" w:color="auto"/>
+              <w:bottom w:val="single" w:sz="4" w:space="0" w:color="auto"/>
+              <w:right w:val="single" w:sz="4" w:space="0" w:color="auto"/>
+            </w:tcBorders>
+            <w:hideMark/>
+          </w:tcPr>
+          <w:p>
+            <w:pPr>
+              <w:jc w:val="center"/>
+            </w:pPr>
+            <w:r>
+              <w:rPr>
+                <w:rFonts w:hint="eastAsia"/>
+              </w:rPr>
+              <w:t>初始版本</w:t>
+            </w:r>
+          </w:p>
+        </w:tc>
+        <w:tc>
+          <w:tcPr>
+            <w:tcW w:w="1421" w:type="dxa"/>
+            <w:tcBorders>
+              <w:top w:val="single" w:sz="4" w:space="0" w:color="auto"/>
+              <w:left w:val="single" w:sz="4" w:space="0" w:color="auto"/>
+              <w:bottom w:val="single" w:sz="4" w:space="0" w:color="auto"/>
+              <w:right w:val="single" w:sz="4" w:space="0" w:color="auto"/>
+            </w:tcBorders>
+            <w:hideMark/>
+          </w:tcPr>
+          <w:p>
+            <w:pPr>
+              <w:jc w:val="center"/>
+            </w:pPr>
+            <w:r>
+              <w:rPr>
+                <w:rFonts w:hint="eastAsia"/>
+              </w:rPr>
+              <w:t>—</w:t>
+            </w:r>
+          </w:p>
+        </w:tc>
+        <w:tc>
+          <w:tcPr>
+            <w:tcW w:w="1421" w:type="dxa"/>
+            <w:tcBorders>
+              <w:top w:val="single" w:sz="4" w:space="0" w:color="auto"/>
+              <w:left w:val="single" w:sz="4" w:space="0" w:color="auto"/>
+              <w:bottom w:val="single" w:sz="4" w:space="0" w:color="auto"/>
+              <w:right w:val="single" w:sz="4" w:space="0" w:color="auto"/>
+            </w:tcBorders>
+            <w:hideMark/>
+          </w:tcPr>
+          <w:p>
+            <w:pPr>
+              <w:jc w:val="center"/>
+            </w:pPr>
+            <w:r>
+              <w:rPr>
+                <w:rFonts w:hint="eastAsia"/>
+              </w:rPr>
+              <w:t>—</w:t>
+            </w:r>
+          </w:p>
+        </w:tc>
+      </w:tr>
+      <w:tr>
+        <w:trPr>
+          <w:jc w:val="center"/>
+        </w:trPr>
+        <w:tc>
+          <w:tcPr>
+            <w:tcW w:w="1420" w:type="dxa"/>
+            <w:tcBorders>
+              <w:top w:val="single" w:sz="4" w:space="0" w:color="auto"/>
+              <w:left w:val="single" w:sz="4" w:space="0" w:color="auto"/>
+              <w:bottom w:val="single" w:sz="4" w:space="0" w:color="auto"/>
+              <w:right w:val="single" w:sz="4" w:space="0" w:color="auto"/>
+            </w:tcBorders>
+            <w:hideMark/>
+          </w:tcPr>
+          <w:p>
+            <w:pPr>
+              <w:jc w:val="center"/>
+            </w:pPr>
+            <w:r>
+              <w:t>2019/6/27</w:t>
+            </w:r>
+          </w:p>
+        </w:tc>
+        <w:tc>
+          <w:tcPr>
+            <w:tcW w:w="1420" w:type="dxa"/>
+            <w:tcBorders>
+              <w:top w:val="single" w:sz="4" w:space="0" w:color="auto"/>
+              <w:left w:val="single" w:sz="4" w:space="0" w:color="auto"/>
+              <w:bottom w:val="single" w:sz="4" w:space="0" w:color="auto"/>
+              <w:right w:val="single" w:sz="4" w:space="0" w:color="auto"/>
+            </w:tcBorders>
+            <w:hideMark/>
+          </w:tcPr>
+          <w:p>
+            <w:pPr>
+              <w:jc w:val="center"/>
+            </w:pPr>
+            <w:r>
+              <w:t>2.0</w:t>
+            </w:r>
+          </w:p>
+        </w:tc>
+        <w:tc>
+          <w:tcPr>
+            <w:tcW w:w="1420" w:type="dxa"/>
+            <w:tcBorders>
+              <w:top w:val="single" w:sz="4" w:space="0" w:color="auto"/>
+              <w:left w:val="single" w:sz="4" w:space="0" w:color="auto"/>
+              <w:bottom w:val="single" w:sz="4" w:space="0" w:color="auto"/>
+              <w:right w:val="single" w:sz="4" w:space="0" w:color="auto"/>
+            </w:tcBorders>
+            <w:hideMark/>
+          </w:tcPr>
+          <w:p>
+            <w:pPr>
+              <w:jc w:val="center"/>
+            </w:pPr>
+            <w:r>
+              <w:rPr>
+                <w:rFonts w:hint="eastAsia"/>
+              </w:rPr>
+              <w:t>袁帅</w:t>
+            </w:r>
+            <w:bookmarkStart w:id="0" w:name="_GoBack"/>
+            <w:bookmarkEnd w:id="0"/>
+          </w:p>
+        </w:tc>
+        <w:tc>
+          <w:tcPr>
+            <w:tcW w:w="1420" w:type="dxa"/>
+            <w:tcBorders>
+              <w:top w:val="single" w:sz="4" w:space="0" w:color="auto"/>
+              <w:left w:val="single" w:sz="4" w:space="0" w:color="auto"/>
+              <w:bottom w:val="single" w:sz="4" w:space="0" w:color="auto"/>
+              <w:right w:val="single" w:sz="4" w:space="0" w:color="auto"/>
+            </w:tcBorders>
+            <w:hideMark/>
+          </w:tcPr>
+          <w:p>
+            <w:pPr>
+              <w:jc w:val="center"/>
+            </w:pPr>
+            <w:r>
+              <w:rPr>
+                <w:rFonts w:hint="eastAsia"/>
+              </w:rPr>
+              <w:t>修改版本</w:t>
+            </w:r>
+            <w:r>
+              <w:t>·</w:t>
+            </w:r>
+          </w:p>
+        </w:tc>
+        <w:tc>
+          <w:tcPr>
+            <w:tcW w:w="1421" w:type="dxa"/>
+            <w:tcBorders>
+              <w:top w:val="single" w:sz="4" w:space="0" w:color="auto"/>
+              <w:left w:val="single" w:sz="4" w:space="0" w:color="auto"/>
+              <w:bottom w:val="single" w:sz="4" w:space="0" w:color="auto"/>
+              <w:right w:val="single" w:sz="4" w:space="0" w:color="auto"/>
+            </w:tcBorders>
+            <w:hideMark/>
+          </w:tcPr>
+          <w:p>
+            <w:pPr>
+              <w:jc w:val="center"/>
+            </w:pPr>
+            <w:r>
+              <w:rPr>
+                <w:rFonts w:hint="eastAsia"/>
+              </w:rPr>
+              <w:t>—</w:t>
+            </w:r>
+          </w:p>
+        </w:tc>
+        <w:tc>
+          <w:tcPr>
+            <w:tcW w:w="1421" w:type="dxa"/>
+            <w:tcBorders>
+              <w:top w:val="single" w:sz="4" w:space="0" w:color="auto"/>
+              <w:left w:val="single" w:sz="4" w:space="0" w:color="auto"/>
+              <w:bottom w:val="single" w:sz="4" w:space="0" w:color="auto"/>
+              <w:right w:val="single" w:sz="4" w:space="0" w:color="auto"/>
+            </w:tcBorders>
+            <w:hideMark/>
+          </w:tcPr>
+          <w:p>
+            <w:pPr>
+              <w:jc w:val="center"/>
+            </w:pPr>
+            <w:r>
+              <w:rPr>
+                <w:rFonts w:hint="eastAsia"/>
+              </w:rPr>
+              <w:t>—</w:t>
+            </w:r>
+          </w:p>
+        </w:tc>
+      </w:tr>
+      <w:tr>
+        <w:trPr>
+          <w:jc w:val="center"/>
+        </w:trPr>
+        <w:tc>
+          <w:tcPr>
+            <w:tcW w:w="1420" w:type="dxa"/>
+            <w:tcBorders>
+              <w:top w:val="single" w:sz="4" w:space="0" w:color="auto"/>
+              <w:left w:val="single" w:sz="4" w:space="0" w:color="auto"/>
+              <w:bottom w:val="single" w:sz="4" w:space="0" w:color="auto"/>
+              <w:right w:val="single" w:sz="4" w:space="0" w:color="auto"/>
+            </w:tcBorders>
+          </w:tcPr>
+          <w:p>
+            <w:pPr>
+              <w:jc w:val="center"/>
+            </w:pPr>
+          </w:p>
+        </w:tc>
+        <w:tc>
+          <w:tcPr>
+            <w:tcW w:w="1420" w:type="dxa"/>
+            <w:tcBorders>
+              <w:top w:val="single" w:sz="4" w:space="0" w:color="auto"/>
+              <w:left w:val="single" w:sz="4" w:space="0" w:color="auto"/>
+              <w:bottom w:val="single" w:sz="4" w:space="0" w:color="auto"/>
+              <w:right w:val="single" w:sz="4" w:space="0" w:color="auto"/>
+            </w:tcBorders>
+          </w:tcPr>
+          <w:p>
+            <w:pPr>
+              <w:jc w:val="center"/>
+            </w:pPr>
+          </w:p>
+        </w:tc>
+        <w:tc>
+          <w:tcPr>
+            <w:tcW w:w="1420" w:type="dxa"/>
+            <w:tcBorders>
+              <w:top w:val="single" w:sz="4" w:space="0" w:color="auto"/>
+              <w:left w:val="single" w:sz="4" w:space="0" w:color="auto"/>
+              <w:bottom w:val="single" w:sz="4" w:space="0" w:color="auto"/>
+              <w:right w:val="single" w:sz="4" w:space="0" w:color="auto"/>
+            </w:tcBorders>
+          </w:tcPr>
+          <w:p>
+            <w:pPr>
+              <w:jc w:val="center"/>
+            </w:pPr>
+          </w:p>
+        </w:tc>
+        <w:tc>
+          <w:tcPr>
+            <w:tcW w:w="1420" w:type="dxa"/>
+            <w:tcBorders>
+              <w:top w:val="single" w:sz="4" w:space="0" w:color="auto"/>
+              <w:left w:val="single" w:sz="4" w:space="0" w:color="auto"/>
+              <w:bottom w:val="single" w:sz="4" w:space="0" w:color="auto"/>
+              <w:right w:val="single" w:sz="4" w:space="0" w:color="auto"/>
+            </w:tcBorders>
+          </w:tcPr>
+          <w:p>
+            <w:pPr>
+              <w:jc w:val="center"/>
+            </w:pPr>
+          </w:p>
+        </w:tc>
+        <w:tc>
+          <w:tcPr>
+            <w:tcW w:w="1421" w:type="dxa"/>
+            <w:tcBorders>
+              <w:top w:val="single" w:sz="4" w:space="0" w:color="auto"/>
+              <w:left w:val="single" w:sz="4" w:space="0" w:color="auto"/>
+              <w:bottom w:val="single" w:sz="4" w:space="0" w:color="auto"/>
+              <w:right w:val="single" w:sz="4" w:space="0" w:color="auto"/>
+            </w:tcBorders>
+          </w:tcPr>
+          <w:p>
+            <w:pPr>
+              <w:jc w:val="center"/>
+            </w:pPr>
+          </w:p>
+        </w:tc>
+        <w:tc>
+          <w:tcPr>
+            <w:tcW w:w="1421" w:type="dxa"/>
+            <w:tcBorders>
+              <w:top w:val="single" w:sz="4" w:space="0" w:color="auto"/>
+              <w:left w:val="single" w:sz="4" w:space="0" w:color="auto"/>
+              <w:bottom w:val="single" w:sz="4" w:space="0" w:color="auto"/>
+              <w:right w:val="single" w:sz="4" w:space="0" w:color="auto"/>
+            </w:tcBorders>
+          </w:tcPr>
+          <w:p>
+            <w:pPr>
+              <w:jc w:val="center"/>
             </w:pPr>
           </w:p>
         </w:tc>
@@ -3604,47 +3912,7 @@
           <w:iCs/>
           <w:color w:val="000000"/>
         </w:rPr>
-        <w:t>作为企业即时</w:t>
-      </w:r>
-      <w:proofErr w:type="gramStart"/>
-      <w:r>
-        <w:rPr>
-          <w:rFonts w:hint="eastAsia"/>
-          <w:i/>
-          <w:iCs/>
-          <w:color w:val="000000"/>
-        </w:rPr>
-        <w:t>通软件</w:t>
-      </w:r>
-      <w:proofErr w:type="gramEnd"/>
-      <w:r>
-        <w:rPr>
-          <w:rFonts w:hint="eastAsia"/>
-          <w:i/>
-          <w:iCs/>
-          <w:color w:val="000000"/>
-        </w:rPr>
-        <w:t>设计文档的重要组成部分，本文档主要对该软件各个模块以及模块与模块之间的关系进行了详细描述，并对相关内容</w:t>
-      </w:r>
-      <w:proofErr w:type="gramStart"/>
-      <w:r>
-        <w:rPr>
-          <w:rFonts w:hint="eastAsia"/>
-          <w:i/>
-          <w:iCs/>
-          <w:color w:val="000000"/>
-        </w:rPr>
-        <w:t>作出</w:t>
-      </w:r>
-      <w:proofErr w:type="gramEnd"/>
-      <w:r>
-        <w:rPr>
-          <w:rFonts w:hint="eastAsia"/>
-          <w:i/>
-          <w:iCs/>
-          <w:color w:val="000000"/>
-        </w:rPr>
-        <w:t>统一规定</w:t>
+        <w:t>作为企业即时通软件设计文档的重要组成部分，本文档主要对该软件各个模块以及模块与模块之间的关系进行了详细描述，并对相关内容作出统一规定</w:t>
       </w:r>
       <w:r>
         <w:rPr>
@@ -4102,7 +4370,6 @@
       <w:bookmarkEnd w:id="30"/>
     </w:p>
     <w:p>
-      <w:proofErr w:type="gramStart"/>
       <w:r>
         <w:rPr>
           <w:rFonts w:hint="eastAsia"/>
@@ -4113,14 +4380,7 @@
         <w:rPr>
           <w:rFonts w:hint="eastAsia"/>
         </w:rPr>
-        <w:t>均用</w:t>
-      </w:r>
-      <w:proofErr w:type="gramEnd"/>
-      <w:r>
-        <w:rPr>
-          <w:rFonts w:hint="eastAsia"/>
-        </w:rPr>
-        <w:t>小写字母，避免过长。</w:t>
+        <w:t>均用小写字母，避免过长。</w:t>
       </w:r>
     </w:p>
     <w:p>
@@ -4359,18 +4619,8 @@
                 <w:color w:val="000000"/>
                 <w:sz w:val="18"/>
               </w:rPr>
-              <w:t>的</w:t>
-            </w:r>
-            <w:proofErr w:type="gramStart"/>
-            <w:r>
-              <w:rPr>
-                <w:rFonts w:hint="eastAsia"/>
-                <w:color w:val="000000"/>
-                <w:sz w:val="18"/>
-              </w:rPr>
-              <w:t>增删改查</w:t>
-            </w:r>
-            <w:proofErr w:type="gramEnd"/>
+              <w:t>的增删改查</w:t>
+            </w:r>
           </w:p>
         </w:tc>
       </w:tr>
@@ -4435,18 +4685,8 @@
                 <w:color w:val="000000"/>
                 <w:sz w:val="18"/>
               </w:rPr>
-              <w:t>的</w:t>
-            </w:r>
-            <w:proofErr w:type="gramStart"/>
-            <w:r>
-              <w:rPr>
-                <w:rFonts w:hint="eastAsia"/>
-                <w:color w:val="000000"/>
-                <w:sz w:val="18"/>
-              </w:rPr>
-              <w:t>增删改查</w:t>
-            </w:r>
-            <w:proofErr w:type="gramEnd"/>
+              <w:t>的增删改查</w:t>
+            </w:r>
           </w:p>
         </w:tc>
       </w:tr>
@@ -4642,18 +4882,8 @@
                 <w:color w:val="000000"/>
                 <w:sz w:val="18"/>
               </w:rPr>
-              <w:t>的</w:t>
-            </w:r>
-            <w:proofErr w:type="gramStart"/>
-            <w:r>
-              <w:rPr>
-                <w:rFonts w:hint="eastAsia"/>
-                <w:color w:val="000000"/>
-                <w:sz w:val="18"/>
-              </w:rPr>
-              <w:t>增删改查</w:t>
-            </w:r>
-            <w:proofErr w:type="gramEnd"/>
+              <w:t>的增删改查</w:t>
+            </w:r>
           </w:p>
         </w:tc>
       </w:tr>
@@ -4718,18 +4948,8 @@
                 <w:color w:val="000000"/>
                 <w:sz w:val="18"/>
               </w:rPr>
-              <w:t>的</w:t>
-            </w:r>
-            <w:proofErr w:type="gramStart"/>
-            <w:r>
-              <w:rPr>
-                <w:rFonts w:hint="eastAsia"/>
-                <w:color w:val="000000"/>
-                <w:sz w:val="18"/>
-              </w:rPr>
-              <w:t>增删改查</w:t>
-            </w:r>
-            <w:proofErr w:type="gramEnd"/>
+              <w:t>的增删改查</w:t>
+            </w:r>
           </w:p>
         </w:tc>
       </w:tr>
@@ -4925,18 +5145,8 @@
                 <w:color w:val="000000"/>
                 <w:sz w:val="18"/>
               </w:rPr>
-              <w:t>的</w:t>
-            </w:r>
-            <w:proofErr w:type="gramStart"/>
-            <w:r>
-              <w:rPr>
-                <w:rFonts w:hint="eastAsia"/>
-                <w:color w:val="000000"/>
-                <w:sz w:val="18"/>
-              </w:rPr>
-              <w:t>增删改查</w:t>
-            </w:r>
-            <w:proofErr w:type="gramEnd"/>
+              <w:t>的增删改查</w:t>
+            </w:r>
           </w:p>
         </w:tc>
       </w:tr>
@@ -5001,18 +5211,8 @@
                 <w:color w:val="000000"/>
                 <w:sz w:val="18"/>
               </w:rPr>
-              <w:t>的</w:t>
-            </w:r>
-            <w:proofErr w:type="gramStart"/>
-            <w:r>
-              <w:rPr>
-                <w:rFonts w:hint="eastAsia"/>
-                <w:color w:val="000000"/>
-                <w:sz w:val="18"/>
-              </w:rPr>
-              <w:t>增删改查</w:t>
-            </w:r>
-            <w:proofErr w:type="gramEnd"/>
+              <w:t>的增删改查</w:t>
+            </w:r>
           </w:p>
         </w:tc>
       </w:tr>
@@ -5208,18 +5408,8 @@
                 <w:color w:val="000000"/>
                 <w:sz w:val="18"/>
               </w:rPr>
-              <w:t>的</w:t>
-            </w:r>
-            <w:proofErr w:type="gramStart"/>
-            <w:r>
-              <w:rPr>
-                <w:rFonts w:hint="eastAsia"/>
-                <w:color w:val="000000"/>
-                <w:sz w:val="18"/>
-              </w:rPr>
-              <w:t>增删改查</w:t>
-            </w:r>
-            <w:proofErr w:type="gramEnd"/>
+              <w:t>的增删改查</w:t>
+            </w:r>
           </w:p>
         </w:tc>
       </w:tr>
@@ -5284,18 +5474,8 @@
                 <w:color w:val="000000"/>
                 <w:sz w:val="18"/>
               </w:rPr>
-              <w:t>的</w:t>
-            </w:r>
-            <w:proofErr w:type="gramStart"/>
-            <w:r>
-              <w:rPr>
-                <w:rFonts w:hint="eastAsia"/>
-                <w:color w:val="000000"/>
-                <w:sz w:val="18"/>
-              </w:rPr>
-              <w:t>增删改查</w:t>
-            </w:r>
-            <w:proofErr w:type="gramEnd"/>
+              <w:t>的增删改查</w:t>
+            </w:r>
           </w:p>
         </w:tc>
       </w:tr>
@@ -5441,18 +5621,8 @@
                 <w:color w:val="000000"/>
                 <w:sz w:val="18"/>
               </w:rPr>
-              <w:t>的</w:t>
-            </w:r>
-            <w:proofErr w:type="gramStart"/>
-            <w:r>
-              <w:rPr>
-                <w:rFonts w:hint="eastAsia"/>
-                <w:color w:val="000000"/>
-                <w:sz w:val="18"/>
-              </w:rPr>
-              <w:t>增删改查</w:t>
-            </w:r>
-            <w:proofErr w:type="gramEnd"/>
+              <w:t>的增删改查</w:t>
+            </w:r>
           </w:p>
         </w:tc>
       </w:tr>
@@ -5518,18 +5688,8 @@
                 <w:color w:val="000000"/>
                 <w:sz w:val="18"/>
               </w:rPr>
-              <w:t>的</w:t>
-            </w:r>
-            <w:proofErr w:type="gramStart"/>
-            <w:r>
-              <w:rPr>
-                <w:rFonts w:hint="eastAsia"/>
-                <w:color w:val="000000"/>
-                <w:sz w:val="18"/>
-              </w:rPr>
-              <w:t>增删改查</w:t>
-            </w:r>
-            <w:proofErr w:type="gramEnd"/>
+              <w:t>的增删改查</w:t>
+            </w:r>
           </w:p>
         </w:tc>
       </w:tr>
@@ -5733,18 +5893,8 @@
                 <w:color w:val="000000"/>
                 <w:sz w:val="18"/>
               </w:rPr>
-              <w:t>的</w:t>
-            </w:r>
-            <w:proofErr w:type="gramStart"/>
-            <w:r>
-              <w:rPr>
-                <w:rFonts w:hint="eastAsia"/>
-                <w:color w:val="000000"/>
-                <w:sz w:val="18"/>
-              </w:rPr>
-              <w:t>增删改查</w:t>
-            </w:r>
-            <w:proofErr w:type="gramEnd"/>
+              <w:t>的增删改查</w:t>
+            </w:r>
           </w:p>
         </w:tc>
       </w:tr>
@@ -5820,18 +5970,8 @@
                 <w:color w:val="000000"/>
                 <w:sz w:val="18"/>
               </w:rPr>
-              <w:t>的</w:t>
-            </w:r>
-            <w:proofErr w:type="gramStart"/>
-            <w:r>
-              <w:rPr>
-                <w:rFonts w:hint="eastAsia"/>
-                <w:color w:val="000000"/>
-                <w:sz w:val="18"/>
-              </w:rPr>
-              <w:t>增删改查</w:t>
-            </w:r>
-            <w:proofErr w:type="gramEnd"/>
+              <w:t>的增删改查</w:t>
+            </w:r>
           </w:p>
         </w:tc>
       </w:tr>
@@ -6027,18 +6167,8 @@
                 <w:color w:val="000000"/>
                 <w:sz w:val="18"/>
               </w:rPr>
-              <w:t>的</w:t>
-            </w:r>
-            <w:proofErr w:type="gramStart"/>
-            <w:r>
-              <w:rPr>
-                <w:rFonts w:hint="eastAsia"/>
-                <w:color w:val="000000"/>
-                <w:sz w:val="18"/>
-              </w:rPr>
-              <w:t>增删改查</w:t>
-            </w:r>
-            <w:proofErr w:type="gramEnd"/>
+              <w:t>的增删改查</w:t>
+            </w:r>
           </w:p>
         </w:tc>
       </w:tr>
@@ -6079,7 +6209,6 @@
                 <w:sz w:val="18"/>
               </w:rPr>
             </w:pPr>
-            <w:proofErr w:type="gramStart"/>
             <w:r>
               <w:rPr>
                 <w:rFonts w:hint="eastAsia"/>
@@ -6089,7 +6218,6 @@
               </w:rPr>
               <w:t>路线网</w:t>
             </w:r>
-            <w:proofErr w:type="gramEnd"/>
             <w:r>
               <w:rPr>
                 <w:rFonts w:hint="eastAsia"/>
@@ -6105,18 +6233,8 @@
                 <w:color w:val="000000"/>
                 <w:sz w:val="18"/>
               </w:rPr>
-              <w:t>的</w:t>
-            </w:r>
-            <w:proofErr w:type="gramStart"/>
-            <w:r>
-              <w:rPr>
-                <w:rFonts w:hint="eastAsia"/>
-                <w:color w:val="000000"/>
-                <w:sz w:val="18"/>
-              </w:rPr>
-              <w:t>增删改查</w:t>
-            </w:r>
-            <w:proofErr w:type="gramEnd"/>
+              <w:t>的增删改查</w:t>
+            </w:r>
           </w:p>
         </w:tc>
       </w:tr>
@@ -6328,7 +6446,7 @@
                     </pic:cNvPicPr>
                   </pic:nvPicPr>
                   <pic:blipFill>
-                    <a:blip r:embed="rId9">
+                    <a:blip r:embed="rId8">
                       <a:extLst>
                         <a:ext uri="{28A0092B-C50C-407E-A947-70E740481C1C}">
                           <a14:useLocalDpi xmlns:a14="http://schemas.microsoft.com/office/drawing/2010/main" val="0"/>
@@ -6660,7 +6778,6 @@
               </w:rPr>
               <w:t>Dao层实体继承</w:t>
             </w:r>
-            <w:proofErr w:type="spellStart"/>
             <w:r>
               <w:rPr>
                 <w:rFonts w:hint="eastAsia"/>
@@ -6670,7 +6787,6 @@
               </w:rPr>
               <w:t>GenericTreeDao</w:t>
             </w:r>
-            <w:proofErr w:type="spellEnd"/>
             <w:r>
               <w:rPr>
                 <w:rFonts w:hint="eastAsia"/>
@@ -6680,7 +6796,6 @@
               </w:rPr>
               <w:t>、</w:t>
             </w:r>
-            <w:proofErr w:type="spellStart"/>
             <w:r>
               <w:rPr>
                 <w:rFonts w:hint="eastAsia"/>
@@ -6690,7 +6805,6 @@
               </w:rPr>
               <w:t>BaseEntity</w:t>
             </w:r>
-            <w:proofErr w:type="spellEnd"/>
           </w:p>
           <w:p>
             <w:pPr>
@@ -6739,7 +6853,6 @@
               </w:rPr>
               <w:t>继承</w:t>
             </w:r>
-            <w:proofErr w:type="spellStart"/>
             <w:r>
               <w:rPr>
                 <w:rFonts w:hint="eastAsia"/>
@@ -6749,7 +6862,6 @@
               </w:rPr>
               <w:t>GenericTreeDaoTestCase</w:t>
             </w:r>
-            <w:proofErr w:type="spellEnd"/>
             <w:r>
               <w:rPr>
                 <w:rFonts w:hint="eastAsia"/>
@@ -6766,27 +6878,7 @@
                 <w:sz w:val="21"/>
                 <w:szCs w:val="21"/>
               </w:rPr>
-              <w:t>还有</w:t>
-            </w:r>
-            <w:proofErr w:type="spellStart"/>
-            <w:r>
-              <w:rPr>
-                <w:rFonts w:hint="eastAsia"/>
-                <w:color w:val="000000"/>
-                <w:sz w:val="21"/>
-                <w:szCs w:val="21"/>
-              </w:rPr>
-              <w:t>testGetRoot</w:t>
-            </w:r>
-            <w:proofErr w:type="spellEnd"/>
-            <w:r>
-              <w:rPr>
-                <w:rFonts w:hint="eastAsia"/>
-                <w:color w:val="000000"/>
-                <w:sz w:val="21"/>
-                <w:szCs w:val="21"/>
-              </w:rPr>
-              <w:t>()</w:t>
+              <w:t>还有testGetRoot()</w:t>
             </w:r>
             <w:r>
               <w:rPr>
@@ -6870,7 +6962,6 @@
               </w:rPr>
               <w:t>ervice层建立</w:t>
             </w:r>
-            <w:proofErr w:type="spellStart"/>
             <w:r>
               <w:rPr>
                 <w:color w:val="000000"/>
@@ -6886,19 +6977,8 @@
                 <w:sz w:val="21"/>
                 <w:szCs w:val="21"/>
               </w:rPr>
-              <w:t>Manager</w:t>
-            </w:r>
-            <w:proofErr w:type="spellEnd"/>
-            <w:r>
-              <w:rPr>
-                <w:rFonts w:hint="eastAsia"/>
-                <w:color w:val="000000"/>
-                <w:sz w:val="21"/>
-                <w:szCs w:val="21"/>
-              </w:rPr>
-              <w:t>接口，和实现类</w:t>
-            </w:r>
-            <w:proofErr w:type="spellStart"/>
+              <w:t>Manager接口，和实现类</w:t>
+            </w:r>
             <w:r>
               <w:rPr>
                 <w:color w:val="000000"/>
@@ -6914,17 +6994,7 @@
                 <w:sz w:val="21"/>
                 <w:szCs w:val="21"/>
               </w:rPr>
-              <w:t>ManagerImpl</w:t>
-            </w:r>
-            <w:proofErr w:type="spellEnd"/>
-            <w:r>
-              <w:rPr>
-                <w:rFonts w:hint="eastAsia"/>
-                <w:color w:val="000000"/>
-                <w:sz w:val="21"/>
-                <w:szCs w:val="21"/>
-              </w:rPr>
-              <w:t>，</w:t>
+              <w:t>ManagerImpl，</w:t>
             </w:r>
           </w:p>
         </w:tc>
@@ -7297,21 +7367,12 @@
               </w:rPr>
               <w:t>实体属性：</w:t>
             </w:r>
-            <w:proofErr w:type="gramStart"/>
-            <w:r>
-              <w:rPr>
-                <w:color w:val="000000"/>
-                <w:szCs w:val="21"/>
-              </w:rPr>
-              <w:t>USERNAME,PASSWORD</w:t>
-            </w:r>
-            <w:proofErr w:type="gramEnd"/>
-            <w:r>
-              <w:rPr>
-                <w:color w:val="000000"/>
-                <w:szCs w:val="21"/>
-              </w:rPr>
-              <w:t>,GROUP_ID</w:t>
+            <w:r>
+              <w:rPr>
+                <w:color w:val="000000"/>
+                <w:szCs w:val="21"/>
+              </w:rPr>
+              <w:t>USERNAME,PASSWORD,GROUP_ID</w:t>
             </w:r>
           </w:p>
           <w:p>
@@ -7350,25 +7411,14 @@
               </w:rPr>
               <w:t xml:space="preserve">void </w:t>
             </w:r>
-            <w:proofErr w:type="spellStart"/>
-            <w:r>
-              <w:rPr>
-                <w:rFonts w:hint="eastAsia"/>
-                <w:color w:val="000000"/>
-                <w:sz w:val="21"/>
-                <w:szCs w:val="21"/>
-              </w:rPr>
-              <w:t>testFindAll</w:t>
-            </w:r>
-            <w:proofErr w:type="spellEnd"/>
-            <w:r>
-              <w:rPr>
-                <w:rFonts w:hint="eastAsia"/>
-                <w:color w:val="000000"/>
-                <w:sz w:val="21"/>
-                <w:szCs w:val="21"/>
-              </w:rPr>
-              <w:t>()</w:t>
+            <w:r>
+              <w:rPr>
+                <w:rFonts w:hint="eastAsia"/>
+                <w:color w:val="000000"/>
+                <w:sz w:val="21"/>
+                <w:szCs w:val="21"/>
+              </w:rPr>
+              <w:t>testFindAll()</w:t>
             </w:r>
             <w:r>
               <w:rPr>
@@ -7397,7 +7447,6 @@
               </w:rPr>
               <w:t>建立</w:t>
             </w:r>
-            <w:proofErr w:type="spellStart"/>
             <w:r>
               <w:rPr>
                 <w:color w:val="000000"/>
@@ -7413,7 +7462,6 @@
               </w:rPr>
               <w:t>Manager</w:t>
             </w:r>
-            <w:proofErr w:type="spellEnd"/>
             <w:r>
               <w:rPr>
                 <w:rFonts w:hint="eastAsia"/>
@@ -7422,7 +7470,6 @@
               </w:rPr>
               <w:t>接口和实现类</w:t>
             </w:r>
-            <w:proofErr w:type="spellStart"/>
             <w:r>
               <w:rPr>
                 <w:color w:val="000000"/>
@@ -7438,7 +7485,6 @@
               </w:rPr>
               <w:t>ManagerImpl</w:t>
             </w:r>
-            <w:proofErr w:type="spellEnd"/>
           </w:p>
         </w:tc>
       </w:tr>
@@ -7890,7 +7936,6 @@
               </w:rPr>
               <w:t>Dao层实体继承</w:t>
             </w:r>
-            <w:proofErr w:type="spellStart"/>
             <w:r>
               <w:rPr>
                 <w:rFonts w:hint="eastAsia"/>
@@ -7900,7 +7945,6 @@
               </w:rPr>
               <w:t>GenericTreeDao</w:t>
             </w:r>
-            <w:proofErr w:type="spellEnd"/>
             <w:r>
               <w:rPr>
                 <w:rFonts w:hint="eastAsia"/>
@@ -7910,7 +7954,6 @@
               </w:rPr>
               <w:t>、</w:t>
             </w:r>
-            <w:proofErr w:type="spellStart"/>
             <w:r>
               <w:rPr>
                 <w:rFonts w:hint="eastAsia"/>
@@ -7920,7 +7963,6 @@
               </w:rPr>
               <w:t>GenericDao</w:t>
             </w:r>
-            <w:proofErr w:type="spellEnd"/>
           </w:p>
           <w:p>
             <w:pPr>
@@ -7941,7 +7983,6 @@
               </w:rPr>
               <w:t xml:space="preserve"> 、</w:t>
             </w:r>
-            <w:proofErr w:type="spellStart"/>
             <w:r>
               <w:rPr>
                 <w:rFonts w:hint="eastAsia"/>
@@ -7959,7 +8000,6 @@
               </w:rPr>
               <w:t>aseTreeEntity</w:t>
             </w:r>
-            <w:proofErr w:type="spellEnd"/>
             <w:r>
               <w:rPr>
                 <w:rFonts w:hint="eastAsia"/>
@@ -7996,7 +8036,6 @@
               </w:rPr>
               <w:t>继承</w:t>
             </w:r>
-            <w:proofErr w:type="spellStart"/>
             <w:r>
               <w:rPr>
                 <w:rFonts w:hint="eastAsia"/>
@@ -8006,7 +8045,6 @@
               </w:rPr>
               <w:t>GenericTreeDaoTestCase</w:t>
             </w:r>
-            <w:proofErr w:type="spellEnd"/>
             <w:r>
               <w:rPr>
                 <w:rFonts w:hint="eastAsia"/>
@@ -8016,25 +8054,14 @@
               </w:rPr>
               <w:t>，有</w:t>
             </w:r>
-            <w:proofErr w:type="spellStart"/>
-            <w:r>
-              <w:rPr>
-                <w:rFonts w:hint="eastAsia"/>
-                <w:color w:val="000000"/>
-                <w:sz w:val="21"/>
-                <w:szCs w:val="21"/>
-              </w:rPr>
-              <w:t>testRoot</w:t>
-            </w:r>
-            <w:proofErr w:type="spellEnd"/>
-            <w:r>
-              <w:rPr>
-                <w:rFonts w:hint="eastAsia"/>
-                <w:color w:val="000000"/>
-                <w:sz w:val="21"/>
-                <w:szCs w:val="21"/>
-              </w:rPr>
-              <w:t>()</w:t>
+            <w:r>
+              <w:rPr>
+                <w:rFonts w:hint="eastAsia"/>
+                <w:color w:val="000000"/>
+                <w:sz w:val="21"/>
+                <w:szCs w:val="21"/>
+              </w:rPr>
+              <w:t>testRoot()</w:t>
             </w:r>
           </w:p>
           <w:p>
@@ -8156,7 +8183,6 @@
               </w:rPr>
               <w:t>接口，和实现类</w:t>
             </w:r>
-            <w:proofErr w:type="spellStart"/>
             <w:r>
               <w:rPr>
                 <w:rFonts w:hint="eastAsia"/>
@@ -8180,7 +8206,6 @@
               </w:rPr>
               <w:t>ManagerImpl</w:t>
             </w:r>
-            <w:proofErr w:type="spellEnd"/>
             <w:r>
               <w:rPr>
                 <w:rFonts w:hint="eastAsia"/>
@@ -8574,7 +8599,6 @@
               </w:rPr>
               <w:t>Dao层实体继承</w:t>
             </w:r>
-            <w:proofErr w:type="spellStart"/>
             <w:r>
               <w:rPr>
                 <w:rFonts w:hint="eastAsia"/>
@@ -8584,25 +8608,14 @@
               </w:rPr>
               <w:t>GenericTreeDao</w:t>
             </w:r>
-            <w:proofErr w:type="spellEnd"/>
-            <w:r>
-              <w:rPr>
-                <w:rFonts w:hint="eastAsia"/>
-                <w:color w:val="000000"/>
-                <w:sz w:val="21"/>
-                <w:szCs w:val="21"/>
-              </w:rPr>
-              <w:t>、</w:t>
-            </w:r>
-            <w:proofErr w:type="spellStart"/>
-            <w:r>
-              <w:rPr>
-                <w:rFonts w:hint="eastAsia"/>
-                <w:color w:val="000000"/>
-                <w:sz w:val="21"/>
-                <w:szCs w:val="21"/>
-              </w:rPr>
-              <w:t>B</w:t>
+            <w:r>
+              <w:rPr>
+                <w:rFonts w:hint="eastAsia"/>
+                <w:color w:val="000000"/>
+                <w:sz w:val="21"/>
+                <w:szCs w:val="21"/>
+              </w:rPr>
+              <w:t>、B</w:t>
             </w:r>
             <w:r>
               <w:rPr>
@@ -8612,7 +8625,6 @@
               </w:rPr>
               <w:t>aseTreeEntity</w:t>
             </w:r>
-            <w:proofErr w:type="spellEnd"/>
             <w:r>
               <w:rPr>
                 <w:rFonts w:hint="eastAsia"/>
@@ -8649,7 +8661,6 @@
               </w:rPr>
               <w:t>继承</w:t>
             </w:r>
-            <w:proofErr w:type="spellStart"/>
             <w:r>
               <w:rPr>
                 <w:rFonts w:hint="eastAsia"/>
@@ -8659,7 +8670,6 @@
               </w:rPr>
               <w:t>GenericTreeDaoTestCase</w:t>
             </w:r>
-            <w:proofErr w:type="spellEnd"/>
           </w:p>
           <w:p>
             <w:pPr>
@@ -8671,35 +8681,14 @@
                 <w:szCs w:val="30"/>
               </w:rPr>
             </w:pPr>
-            <w:proofErr w:type="spellStart"/>
-            <w:r>
-              <w:rPr>
-                <w:rFonts w:hint="eastAsia"/>
-                <w:color w:val="000000"/>
-                <w:sz w:val="21"/>
-                <w:szCs w:val="21"/>
-              </w:rPr>
-              <w:t>OrderGoods</w:t>
-            </w:r>
-            <w:proofErr w:type="spellEnd"/>
-            <w:r>
-              <w:rPr>
-                <w:rFonts w:hint="eastAsia"/>
-                <w:color w:val="000000"/>
-                <w:sz w:val="21"/>
-                <w:szCs w:val="21"/>
-              </w:rPr>
-              <w:t>实体属性：</w:t>
-            </w:r>
-            <w:proofErr w:type="gramStart"/>
-            <w:r>
-              <w:rPr>
-                <w:rFonts w:hint="eastAsia"/>
-                <w:color w:val="000000"/>
-                <w:sz w:val="21"/>
-                <w:szCs w:val="21"/>
-              </w:rPr>
-              <w:t>NAME</w:t>
+            <w:r>
+              <w:rPr>
+                <w:rFonts w:hint="eastAsia"/>
+                <w:color w:val="000000"/>
+                <w:sz w:val="21"/>
+                <w:szCs w:val="21"/>
+              </w:rPr>
+              <w:t>OrderGoods实体属性：NAME</w:t>
             </w:r>
             <w:r>
               <w:rPr>
@@ -8716,16 +8705,7 @@
                 <w:sz w:val="21"/>
                 <w:szCs w:val="21"/>
               </w:rPr>
-              <w:t>LLOCATION</w:t>
-            </w:r>
-            <w:proofErr w:type="gramEnd"/>
-            <w:r>
-              <w:rPr>
-                <w:color w:val="000000"/>
-                <w:sz w:val="21"/>
-                <w:szCs w:val="21"/>
-              </w:rPr>
-              <w:t>,RLOCATION,MAP</w:t>
+              <w:t>LLOCATION,RLOCATION,MAP</w:t>
             </w:r>
             <w:r>
               <w:rPr>
@@ -8777,7 +8757,6 @@
               </w:rPr>
               <w:t>层建立</w:t>
             </w:r>
-            <w:proofErr w:type="spellStart"/>
             <w:r>
               <w:rPr>
                 <w:color w:val="000000"/>
@@ -8793,7 +8772,6 @@
               </w:rPr>
               <w:t>Manager</w:t>
             </w:r>
-            <w:proofErr w:type="spellEnd"/>
             <w:r>
               <w:rPr>
                 <w:rFonts w:hint="eastAsia"/>
@@ -8802,7 +8780,6 @@
               </w:rPr>
               <w:t>接口和实现类</w:t>
             </w:r>
-            <w:proofErr w:type="spellStart"/>
             <w:r>
               <w:rPr>
                 <w:color w:val="000000"/>
@@ -8818,7 +8795,6 @@
               </w:rPr>
               <w:t>ManagerImpl</w:t>
             </w:r>
-            <w:proofErr w:type="spellEnd"/>
           </w:p>
         </w:tc>
       </w:tr>
@@ -9266,7 +9242,6 @@
               </w:rPr>
               <w:t>Dao层实体继承</w:t>
             </w:r>
-            <w:proofErr w:type="spellStart"/>
             <w:r>
               <w:rPr>
                 <w:rFonts w:hint="eastAsia"/>
@@ -9276,25 +9251,14 @@
               </w:rPr>
               <w:t>GenericTreeDao</w:t>
             </w:r>
-            <w:proofErr w:type="spellEnd"/>
-            <w:r>
-              <w:rPr>
-                <w:rFonts w:hint="eastAsia"/>
-                <w:color w:val="000000"/>
-                <w:sz w:val="21"/>
-                <w:szCs w:val="21"/>
-              </w:rPr>
-              <w:t>、</w:t>
-            </w:r>
-            <w:proofErr w:type="spellStart"/>
-            <w:r>
-              <w:rPr>
-                <w:rFonts w:hint="eastAsia"/>
-                <w:color w:val="000000"/>
-                <w:sz w:val="21"/>
-                <w:szCs w:val="21"/>
-              </w:rPr>
-              <w:t>B</w:t>
+            <w:r>
+              <w:rPr>
+                <w:rFonts w:hint="eastAsia"/>
+                <w:color w:val="000000"/>
+                <w:sz w:val="21"/>
+                <w:szCs w:val="21"/>
+              </w:rPr>
+              <w:t>、B</w:t>
             </w:r>
             <w:r>
               <w:rPr>
@@ -9304,7 +9268,6 @@
               </w:rPr>
               <w:t>aseTreeEntity</w:t>
             </w:r>
-            <w:proofErr w:type="spellEnd"/>
             <w:r>
               <w:rPr>
                 <w:rFonts w:hint="eastAsia"/>
@@ -9341,7 +9304,6 @@
               </w:rPr>
               <w:t>继承</w:t>
             </w:r>
-            <w:proofErr w:type="spellStart"/>
             <w:r>
               <w:rPr>
                 <w:rFonts w:hint="eastAsia"/>
@@ -9351,7 +9313,6 @@
               </w:rPr>
               <w:t>GenericTreeDaoTestCase</w:t>
             </w:r>
-            <w:proofErr w:type="spellEnd"/>
           </w:p>
           <w:p>
             <w:pPr>
@@ -9421,7 +9382,6 @@
               </w:rPr>
               <w:t>层建立</w:t>
             </w:r>
-            <w:proofErr w:type="spellStart"/>
             <w:r>
               <w:rPr>
                 <w:color w:val="000000"/>
@@ -9437,7 +9397,6 @@
               </w:rPr>
               <w:t>Manager</w:t>
             </w:r>
-            <w:proofErr w:type="spellEnd"/>
             <w:r>
               <w:rPr>
                 <w:rFonts w:hint="eastAsia"/>
@@ -9446,7 +9405,6 @@
               </w:rPr>
               <w:t>接口，和实现类</w:t>
             </w:r>
-            <w:proofErr w:type="spellStart"/>
             <w:r>
               <w:rPr>
                 <w:color w:val="000000"/>
@@ -9462,7 +9420,6 @@
               </w:rPr>
               <w:t>ManagerImpl</w:t>
             </w:r>
-            <w:proofErr w:type="spellEnd"/>
             <w:r>
               <w:rPr>
                 <w:rFonts w:hint="eastAsia"/>
@@ -9861,7 +9818,6 @@
               </w:rPr>
               <w:t>Dao层实体继承</w:t>
             </w:r>
-            <w:proofErr w:type="spellStart"/>
             <w:r>
               <w:rPr>
                 <w:rFonts w:hint="eastAsia"/>
@@ -9871,25 +9827,14 @@
               </w:rPr>
               <w:t>GenericTreeDao</w:t>
             </w:r>
-            <w:proofErr w:type="spellEnd"/>
-            <w:r>
-              <w:rPr>
-                <w:rFonts w:hint="eastAsia"/>
-                <w:color w:val="000000"/>
-                <w:sz w:val="21"/>
-                <w:szCs w:val="21"/>
-              </w:rPr>
-              <w:t>、</w:t>
-            </w:r>
-            <w:proofErr w:type="spellStart"/>
-            <w:r>
-              <w:rPr>
-                <w:rFonts w:hint="eastAsia"/>
-                <w:color w:val="000000"/>
-                <w:sz w:val="21"/>
-                <w:szCs w:val="21"/>
-              </w:rPr>
-              <w:t>B</w:t>
+            <w:r>
+              <w:rPr>
+                <w:rFonts w:hint="eastAsia"/>
+                <w:color w:val="000000"/>
+                <w:sz w:val="21"/>
+                <w:szCs w:val="21"/>
+              </w:rPr>
+              <w:t>、B</w:t>
             </w:r>
             <w:r>
               <w:rPr>
@@ -9899,7 +9844,6 @@
               </w:rPr>
               <w:t>aseTreeEntity</w:t>
             </w:r>
-            <w:proofErr w:type="spellEnd"/>
             <w:r>
               <w:rPr>
                 <w:rFonts w:hint="eastAsia"/>
@@ -9936,7 +9880,6 @@
               </w:rPr>
               <w:t>继承</w:t>
             </w:r>
-            <w:proofErr w:type="spellStart"/>
             <w:r>
               <w:rPr>
                 <w:rFonts w:hint="eastAsia"/>
@@ -9946,7 +9889,6 @@
               </w:rPr>
               <w:t>GenericTreeDaoTestCase</w:t>
             </w:r>
-            <w:proofErr w:type="spellEnd"/>
           </w:p>
           <w:p>
             <w:pPr>
@@ -9975,7 +9917,6 @@
               </w:rPr>
               <w:t>实体属性：</w:t>
             </w:r>
-            <w:proofErr w:type="gramStart"/>
             <w:r>
               <w:rPr>
                 <w:color w:val="000000"/>
@@ -9984,7 +9925,6 @@
               </w:rPr>
               <w:t>NAME,KEEPER</w:t>
             </w:r>
-            <w:proofErr w:type="gramEnd"/>
             <w:r>
               <w:rPr>
                 <w:rFonts w:hint="eastAsia"/>
@@ -10027,7 +9967,6 @@
               </w:rPr>
               <w:t>层建立</w:t>
             </w:r>
-            <w:proofErr w:type="spellStart"/>
             <w:r>
               <w:rPr>
                 <w:color w:val="000000"/>
@@ -10043,7 +9982,6 @@
               </w:rPr>
               <w:t>Manager</w:t>
             </w:r>
-            <w:proofErr w:type="spellEnd"/>
             <w:r>
               <w:rPr>
                 <w:rFonts w:hint="eastAsia"/>
@@ -10052,7 +9990,6 @@
               </w:rPr>
               <w:t>接口，和实现类</w:t>
             </w:r>
-            <w:proofErr w:type="spellStart"/>
             <w:r>
               <w:rPr>
                 <w:color w:val="000000"/>
@@ -10068,7 +10005,6 @@
               </w:rPr>
               <w:t>ManagerImpl</w:t>
             </w:r>
-            <w:proofErr w:type="spellEnd"/>
             <w:r>
               <w:rPr>
                 <w:rFonts w:hint="eastAsia"/>
@@ -10517,7 +10453,6 @@
               </w:rPr>
               <w:t>Dao层实体继承</w:t>
             </w:r>
-            <w:proofErr w:type="spellStart"/>
             <w:r>
               <w:rPr>
                 <w:rFonts w:hint="eastAsia"/>
@@ -10527,25 +10462,14 @@
               </w:rPr>
               <w:t>GenericTreeDao</w:t>
             </w:r>
-            <w:proofErr w:type="spellEnd"/>
-            <w:r>
-              <w:rPr>
-                <w:rFonts w:hint="eastAsia"/>
-                <w:color w:val="000000"/>
-                <w:sz w:val="21"/>
-                <w:szCs w:val="21"/>
-              </w:rPr>
-              <w:t>、</w:t>
-            </w:r>
-            <w:proofErr w:type="spellStart"/>
-            <w:r>
-              <w:rPr>
-                <w:rFonts w:hint="eastAsia"/>
-                <w:color w:val="000000"/>
-                <w:sz w:val="21"/>
-                <w:szCs w:val="21"/>
-              </w:rPr>
-              <w:t>B</w:t>
+            <w:r>
+              <w:rPr>
+                <w:rFonts w:hint="eastAsia"/>
+                <w:color w:val="000000"/>
+                <w:sz w:val="21"/>
+                <w:szCs w:val="21"/>
+              </w:rPr>
+              <w:t>、B</w:t>
             </w:r>
             <w:r>
               <w:rPr>
@@ -10555,7 +10479,6 @@
               </w:rPr>
               <w:t>aseTreeEntity</w:t>
             </w:r>
-            <w:proofErr w:type="spellEnd"/>
             <w:r>
               <w:rPr>
                 <w:rFonts w:hint="eastAsia"/>
@@ -10592,7 +10515,6 @@
               </w:rPr>
               <w:t>继承</w:t>
             </w:r>
-            <w:proofErr w:type="spellStart"/>
             <w:r>
               <w:rPr>
                 <w:rFonts w:hint="eastAsia"/>
@@ -10602,7 +10524,6 @@
               </w:rPr>
               <w:t>GenericTreeDaoTestCase</w:t>
             </w:r>
-            <w:proofErr w:type="spellEnd"/>
           </w:p>
           <w:p>
             <w:pPr>
@@ -10640,7 +10561,6 @@
               </w:rPr>
               <w:t>实体属性：</w:t>
             </w:r>
-            <w:proofErr w:type="gramStart"/>
             <w:r>
               <w:rPr>
                 <w:color w:val="000000"/>
@@ -10649,7 +10569,6 @@
               </w:rPr>
               <w:t>NAME,LENGEH</w:t>
             </w:r>
-            <w:proofErr w:type="gramEnd"/>
           </w:p>
           <w:p>
             <w:pPr>
@@ -10683,7 +10602,6 @@
               </w:rPr>
               <w:t>层建立</w:t>
             </w:r>
-            <w:proofErr w:type="spellStart"/>
             <w:r>
               <w:rPr>
                 <w:rFonts w:hint="eastAsia"/>
@@ -10707,7 +10625,6 @@
               </w:rPr>
               <w:t>Manager</w:t>
             </w:r>
-            <w:proofErr w:type="spellEnd"/>
             <w:r>
               <w:rPr>
                 <w:rFonts w:hint="eastAsia"/>
@@ -10716,7 +10633,6 @@
               </w:rPr>
               <w:t>接口，和实现类</w:t>
             </w:r>
-            <w:proofErr w:type="spellStart"/>
             <w:r>
               <w:rPr>
                 <w:color w:val="000000"/>
@@ -10732,7 +10648,6 @@
               </w:rPr>
               <w:t>ManagerImpl</w:t>
             </w:r>
-            <w:proofErr w:type="spellEnd"/>
             <w:r>
               <w:rPr>
                 <w:rFonts w:hint="eastAsia"/>
@@ -11124,7 +11039,6 @@
               </w:rPr>
               <w:t>Dao层实体继承</w:t>
             </w:r>
-            <w:proofErr w:type="spellStart"/>
             <w:r>
               <w:rPr>
                 <w:rFonts w:hint="eastAsia"/>
@@ -11134,25 +11048,14 @@
               </w:rPr>
               <w:t>GenericTreeDao</w:t>
             </w:r>
-            <w:proofErr w:type="spellEnd"/>
-            <w:r>
-              <w:rPr>
-                <w:rFonts w:hint="eastAsia"/>
-                <w:color w:val="000000"/>
-                <w:sz w:val="21"/>
-                <w:szCs w:val="21"/>
-              </w:rPr>
-              <w:t>、</w:t>
-            </w:r>
-            <w:proofErr w:type="spellStart"/>
-            <w:r>
-              <w:rPr>
-                <w:rFonts w:hint="eastAsia"/>
-                <w:color w:val="000000"/>
-                <w:sz w:val="21"/>
-                <w:szCs w:val="21"/>
-              </w:rPr>
-              <w:t>B</w:t>
+            <w:r>
+              <w:rPr>
+                <w:rFonts w:hint="eastAsia"/>
+                <w:color w:val="000000"/>
+                <w:sz w:val="21"/>
+                <w:szCs w:val="21"/>
+              </w:rPr>
+              <w:t>、B</w:t>
             </w:r>
             <w:r>
               <w:rPr>
@@ -11162,7 +11065,6 @@
               </w:rPr>
               <w:t>aseTreeEntity</w:t>
             </w:r>
-            <w:proofErr w:type="spellEnd"/>
             <w:r>
               <w:rPr>
                 <w:rFonts w:hint="eastAsia"/>
@@ -11199,7 +11101,6 @@
               </w:rPr>
               <w:t>继承</w:t>
             </w:r>
-            <w:proofErr w:type="spellStart"/>
             <w:r>
               <w:rPr>
                 <w:rFonts w:hint="eastAsia"/>
@@ -11209,7 +11110,6 @@
               </w:rPr>
               <w:t>GenericTreeDaoTestCase</w:t>
             </w:r>
-            <w:proofErr w:type="spellEnd"/>
           </w:p>
           <w:p>
             <w:pPr>
@@ -11238,7 +11138,6 @@
               </w:rPr>
               <w:t>实体属性：</w:t>
             </w:r>
-            <w:proofErr w:type="gramStart"/>
             <w:r>
               <w:rPr>
                 <w:color w:val="000000"/>
@@ -11247,7 +11146,6 @@
               </w:rPr>
               <w:t>NAME,ROAD</w:t>
             </w:r>
-            <w:proofErr w:type="gramEnd"/>
             <w:r>
               <w:rPr>
                 <w:rFonts w:hint="eastAsia"/>
@@ -11290,7 +11188,6 @@
               </w:rPr>
               <w:t>层建立</w:t>
             </w:r>
-            <w:proofErr w:type="spellStart"/>
             <w:r>
               <w:rPr>
                 <w:color w:val="000000"/>
@@ -11306,7 +11203,6 @@
               </w:rPr>
               <w:t>Manager</w:t>
             </w:r>
-            <w:proofErr w:type="spellEnd"/>
             <w:r>
               <w:rPr>
                 <w:rFonts w:hint="eastAsia"/>
@@ -11315,7 +11211,6 @@
               </w:rPr>
               <w:t>接口，和实现类</w:t>
             </w:r>
-            <w:proofErr w:type="spellStart"/>
             <w:r>
               <w:rPr>
                 <w:color w:val="000000"/>
@@ -11331,7 +11226,6 @@
               </w:rPr>
               <w:t>ManagerImpl</w:t>
             </w:r>
-            <w:proofErr w:type="spellEnd"/>
             <w:r>
               <w:rPr>
                 <w:rFonts w:hint="eastAsia"/>
@@ -11780,7 +11674,6 @@
               </w:rPr>
               <w:t>Dao层实体继承</w:t>
             </w:r>
-            <w:proofErr w:type="spellStart"/>
             <w:r>
               <w:rPr>
                 <w:rFonts w:hint="eastAsia"/>
@@ -11790,25 +11683,14 @@
               </w:rPr>
               <w:t>GenericTreeDao</w:t>
             </w:r>
-            <w:proofErr w:type="spellEnd"/>
-            <w:r>
-              <w:rPr>
-                <w:rFonts w:hint="eastAsia"/>
-                <w:color w:val="000000"/>
-                <w:sz w:val="21"/>
-                <w:szCs w:val="21"/>
-              </w:rPr>
-              <w:t>、</w:t>
-            </w:r>
-            <w:proofErr w:type="spellStart"/>
-            <w:r>
-              <w:rPr>
-                <w:rFonts w:hint="eastAsia"/>
-                <w:color w:val="000000"/>
-                <w:sz w:val="21"/>
-                <w:szCs w:val="21"/>
-              </w:rPr>
-              <w:t>B</w:t>
+            <w:r>
+              <w:rPr>
+                <w:rFonts w:hint="eastAsia"/>
+                <w:color w:val="000000"/>
+                <w:sz w:val="21"/>
+                <w:szCs w:val="21"/>
+              </w:rPr>
+              <w:t>、B</w:t>
             </w:r>
             <w:r>
               <w:rPr>
@@ -11818,7 +11700,6 @@
               </w:rPr>
               <w:t>aseTreeEntity</w:t>
             </w:r>
-            <w:proofErr w:type="spellEnd"/>
             <w:r>
               <w:rPr>
                 <w:rFonts w:hint="eastAsia"/>
@@ -11855,7 +11736,6 @@
               </w:rPr>
               <w:t>继承</w:t>
             </w:r>
-            <w:proofErr w:type="spellStart"/>
             <w:r>
               <w:rPr>
                 <w:rFonts w:hint="eastAsia"/>
@@ -11865,7 +11745,6 @@
               </w:rPr>
               <w:t>GenericTreeDaoTestCase</w:t>
             </w:r>
-            <w:proofErr w:type="spellEnd"/>
           </w:p>
           <w:p>
             <w:pPr>
@@ -11887,7 +11766,6 @@
               <w:lastRenderedPageBreak/>
               <w:t>Car实体属性：</w:t>
             </w:r>
-            <w:proofErr w:type="gramStart"/>
             <w:r>
               <w:rPr>
                 <w:color w:val="000000"/>
@@ -11896,7 +11774,6 @@
               </w:rPr>
               <w:t>NAME,SEX</w:t>
             </w:r>
-            <w:proofErr w:type="gramEnd"/>
           </w:p>
           <w:p>
             <w:pPr>
@@ -11930,7 +11807,6 @@
               </w:rPr>
               <w:t>层建立</w:t>
             </w:r>
-            <w:proofErr w:type="spellStart"/>
             <w:r>
               <w:rPr>
                 <w:color w:val="000000"/>
@@ -11946,7 +11822,6 @@
               </w:rPr>
               <w:t>Manager</w:t>
             </w:r>
-            <w:proofErr w:type="spellEnd"/>
             <w:r>
               <w:rPr>
                 <w:rFonts w:hint="eastAsia"/>
@@ -11955,7 +11830,6 @@
               </w:rPr>
               <w:t>接口，和实现类</w:t>
             </w:r>
-            <w:proofErr w:type="spellStart"/>
             <w:r>
               <w:rPr>
                 <w:color w:val="000000"/>
@@ -11971,7 +11845,6 @@
               </w:rPr>
               <w:t>ManagerImpl</w:t>
             </w:r>
-            <w:proofErr w:type="spellEnd"/>
             <w:r>
               <w:rPr>
                 <w:rFonts w:hint="eastAsia"/>
@@ -12377,7 +12250,6 @@
               </w:rPr>
               <w:t>Dao层实体继承</w:t>
             </w:r>
-            <w:proofErr w:type="spellStart"/>
             <w:r>
               <w:rPr>
                 <w:rFonts w:hint="eastAsia"/>
@@ -12387,25 +12259,14 @@
               </w:rPr>
               <w:t>GenericTreeDao</w:t>
             </w:r>
-            <w:proofErr w:type="spellEnd"/>
-            <w:r>
-              <w:rPr>
-                <w:rFonts w:hint="eastAsia"/>
-                <w:color w:val="000000"/>
-                <w:sz w:val="21"/>
-                <w:szCs w:val="21"/>
-              </w:rPr>
-              <w:t>、</w:t>
-            </w:r>
-            <w:proofErr w:type="spellStart"/>
-            <w:r>
-              <w:rPr>
-                <w:rFonts w:hint="eastAsia"/>
-                <w:color w:val="000000"/>
-                <w:sz w:val="21"/>
-                <w:szCs w:val="21"/>
-              </w:rPr>
-              <w:t>B</w:t>
+            <w:r>
+              <w:rPr>
+                <w:rFonts w:hint="eastAsia"/>
+                <w:color w:val="000000"/>
+                <w:sz w:val="21"/>
+                <w:szCs w:val="21"/>
+              </w:rPr>
+              <w:t>、B</w:t>
             </w:r>
             <w:r>
               <w:rPr>
@@ -12415,7 +12276,6 @@
               </w:rPr>
               <w:t>aseTreeEntity</w:t>
             </w:r>
-            <w:proofErr w:type="spellEnd"/>
             <w:r>
               <w:rPr>
                 <w:rFonts w:hint="eastAsia"/>
@@ -12452,7 +12312,6 @@
               </w:rPr>
               <w:t>继承</w:t>
             </w:r>
-            <w:proofErr w:type="spellStart"/>
             <w:r>
               <w:rPr>
                 <w:rFonts w:hint="eastAsia"/>
@@ -12462,7 +12321,6 @@
               </w:rPr>
               <w:t>GenericTreeDaoTestCase</w:t>
             </w:r>
-            <w:proofErr w:type="spellEnd"/>
           </w:p>
           <w:p>
             <w:pPr>
@@ -12491,23 +12349,13 @@
               </w:rPr>
               <w:t>实体属性：</w:t>
             </w:r>
-            <w:proofErr w:type="gramStart"/>
-            <w:r>
-              <w:rPr>
-                <w:color w:val="000000"/>
-                <w:sz w:val="21"/>
-                <w:szCs w:val="21"/>
-              </w:rPr>
-              <w:t>NAME,FASTCAR</w:t>
-            </w:r>
-            <w:proofErr w:type="gramEnd"/>
-            <w:r>
-              <w:rPr>
-                <w:color w:val="000000"/>
-                <w:sz w:val="21"/>
-                <w:szCs w:val="21"/>
-              </w:rPr>
-              <w:t>,SFCAR,DRIVER_ID</w:t>
+            <w:r>
+              <w:rPr>
+                <w:color w:val="000000"/>
+                <w:sz w:val="21"/>
+                <w:szCs w:val="21"/>
+              </w:rPr>
+              <w:t>NAME,FASTCAR,SFCAR,DRIVER_ID</w:t>
             </w:r>
           </w:p>
           <w:p>
@@ -12542,7 +12390,6 @@
               </w:rPr>
               <w:t>层建立</w:t>
             </w:r>
-            <w:proofErr w:type="spellStart"/>
             <w:r>
               <w:rPr>
                 <w:color w:val="000000"/>
@@ -12558,7 +12405,6 @@
               </w:rPr>
               <w:t>Manager</w:t>
             </w:r>
-            <w:proofErr w:type="spellEnd"/>
             <w:r>
               <w:rPr>
                 <w:rFonts w:hint="eastAsia"/>
@@ -12567,7 +12413,6 @@
               </w:rPr>
               <w:t>接口，和实现类</w:t>
             </w:r>
-            <w:proofErr w:type="spellStart"/>
             <w:r>
               <w:rPr>
                 <w:rFonts w:hint="eastAsia"/>
@@ -12591,7 +12436,6 @@
               </w:rPr>
               <w:t>ManagerImpl</w:t>
             </w:r>
-            <w:proofErr w:type="spellEnd"/>
             <w:r>
               <w:rPr>
                 <w:rFonts w:hint="eastAsia"/>
@@ -12994,18 +12838,8 @@
                 <w:iCs/>
                 <w:color w:val="000000"/>
               </w:rPr>
-              <w:t>导航系统的偏移</w:t>
-            </w:r>
-            <w:proofErr w:type="gramStart"/>
-            <w:r>
-              <w:rPr>
-                <w:rFonts w:hint="eastAsia"/>
-                <w:iCs/>
-                <w:color w:val="000000"/>
-              </w:rPr>
-              <w:t>量信息</w:t>
-            </w:r>
-            <w:proofErr w:type="gramEnd"/>
+              <w:t>导航系统的偏移量信息</w:t>
+            </w:r>
           </w:p>
         </w:tc>
       </w:tr>
@@ -13066,7 +12900,6 @@
               </w:rPr>
               <w:t>Dao层实体继承</w:t>
             </w:r>
-            <w:proofErr w:type="spellStart"/>
             <w:r>
               <w:rPr>
                 <w:rFonts w:hint="eastAsia"/>
@@ -13076,25 +12909,14 @@
               </w:rPr>
               <w:t>GenericTreeDao</w:t>
             </w:r>
-            <w:proofErr w:type="spellEnd"/>
-            <w:r>
-              <w:rPr>
-                <w:rFonts w:hint="eastAsia"/>
-                <w:color w:val="000000"/>
-                <w:sz w:val="21"/>
-                <w:szCs w:val="21"/>
-              </w:rPr>
-              <w:t>、</w:t>
-            </w:r>
-            <w:proofErr w:type="spellStart"/>
-            <w:r>
-              <w:rPr>
-                <w:rFonts w:hint="eastAsia"/>
-                <w:color w:val="000000"/>
-                <w:sz w:val="21"/>
-                <w:szCs w:val="21"/>
-              </w:rPr>
-              <w:t>B</w:t>
+            <w:r>
+              <w:rPr>
+                <w:rFonts w:hint="eastAsia"/>
+                <w:color w:val="000000"/>
+                <w:sz w:val="21"/>
+                <w:szCs w:val="21"/>
+              </w:rPr>
+              <w:t>、B</w:t>
             </w:r>
             <w:r>
               <w:rPr>
@@ -13104,7 +12926,6 @@
               </w:rPr>
               <w:t>aseTreeEntity</w:t>
             </w:r>
-            <w:proofErr w:type="spellEnd"/>
             <w:r>
               <w:rPr>
                 <w:rFonts w:hint="eastAsia"/>
@@ -13141,7 +12962,6 @@
               </w:rPr>
               <w:t>继承</w:t>
             </w:r>
-            <w:proofErr w:type="spellStart"/>
             <w:r>
               <w:rPr>
                 <w:rFonts w:hint="eastAsia"/>
@@ -13151,7 +12971,6 @@
               </w:rPr>
               <w:t>GenericTreeDaoTestCase</w:t>
             </w:r>
-            <w:proofErr w:type="spellEnd"/>
           </w:p>
           <w:p>
             <w:pPr>
@@ -13229,7 +13048,6 @@
               </w:rPr>
               <w:t>层建立</w:t>
             </w:r>
-            <w:proofErr w:type="spellStart"/>
             <w:r>
               <w:rPr>
                 <w:color w:val="000000"/>
@@ -13245,7 +13063,6 @@
               </w:rPr>
               <w:t>Manager</w:t>
             </w:r>
-            <w:proofErr w:type="spellEnd"/>
             <w:r>
               <w:rPr>
                 <w:rFonts w:hint="eastAsia"/>
@@ -13254,7 +13071,6 @@
               </w:rPr>
               <w:t>接口，和实现类</w:t>
             </w:r>
-            <w:proofErr w:type="spellStart"/>
             <w:r>
               <w:rPr>
                 <w:color w:val="000000"/>
@@ -13270,7 +13086,6 @@
               </w:rPr>
               <w:t>ManagerImpl</w:t>
             </w:r>
-            <w:proofErr w:type="spellEnd"/>
           </w:p>
         </w:tc>
       </w:tr>
@@ -13675,7 +13490,6 @@
               </w:rPr>
               <w:t>Dao层实体继承</w:t>
             </w:r>
-            <w:proofErr w:type="spellStart"/>
             <w:r>
               <w:rPr>
                 <w:rFonts w:hint="eastAsia"/>
@@ -13685,25 +13499,14 @@
               </w:rPr>
               <w:t>GenericTreeDao</w:t>
             </w:r>
-            <w:proofErr w:type="spellEnd"/>
-            <w:r>
-              <w:rPr>
-                <w:rFonts w:hint="eastAsia"/>
-                <w:color w:val="000000"/>
-                <w:sz w:val="21"/>
-                <w:szCs w:val="21"/>
-              </w:rPr>
-              <w:t>、</w:t>
-            </w:r>
-            <w:proofErr w:type="spellStart"/>
-            <w:r>
-              <w:rPr>
-                <w:rFonts w:hint="eastAsia"/>
-                <w:color w:val="000000"/>
-                <w:sz w:val="21"/>
-                <w:szCs w:val="21"/>
-              </w:rPr>
-              <w:t>B</w:t>
+            <w:r>
+              <w:rPr>
+                <w:rFonts w:hint="eastAsia"/>
+                <w:color w:val="000000"/>
+                <w:sz w:val="21"/>
+                <w:szCs w:val="21"/>
+              </w:rPr>
+              <w:t>、B</w:t>
             </w:r>
             <w:r>
               <w:rPr>
@@ -13713,7 +13516,6 @@
               </w:rPr>
               <w:t>aseTreeEntity</w:t>
             </w:r>
-            <w:proofErr w:type="spellEnd"/>
             <w:r>
               <w:rPr>
                 <w:rFonts w:hint="eastAsia"/>
@@ -13750,7 +13552,6 @@
               </w:rPr>
               <w:t>继承</w:t>
             </w:r>
-            <w:proofErr w:type="spellStart"/>
             <w:r>
               <w:rPr>
                 <w:rFonts w:hint="eastAsia"/>
@@ -13760,7 +13561,6 @@
               </w:rPr>
               <w:t>GenericTreeDaoTestCase</w:t>
             </w:r>
-            <w:proofErr w:type="spellEnd"/>
           </w:p>
           <w:p>
             <w:pPr>
@@ -13822,7 +13622,6 @@
               </w:rPr>
               <w:t>层建立</w:t>
             </w:r>
-            <w:proofErr w:type="spellStart"/>
             <w:r>
               <w:rPr>
                 <w:color w:val="000000"/>
@@ -13838,7 +13637,6 @@
               </w:rPr>
               <w:t>Manager</w:t>
             </w:r>
-            <w:proofErr w:type="spellEnd"/>
             <w:r>
               <w:rPr>
                 <w:rFonts w:hint="eastAsia"/>
@@ -13847,7 +13645,6 @@
               </w:rPr>
               <w:t>接口，和实现类</w:t>
             </w:r>
-            <w:proofErr w:type="spellStart"/>
             <w:r>
               <w:rPr>
                 <w:color w:val="000000"/>
@@ -13863,7 +13660,6 @@
               </w:rPr>
               <w:t>ManagerImpl</w:t>
             </w:r>
-            <w:proofErr w:type="spellEnd"/>
           </w:p>
         </w:tc>
       </w:tr>
@@ -14194,7 +13990,6 @@
               </w:rPr>
               <w:t>[</w:t>
             </w:r>
-            <w:proofErr w:type="gramStart"/>
             <w:r>
               <w:rPr>
                 <w:rFonts w:hint="eastAsia"/>
@@ -14203,7 +13998,6 @@
               </w:rPr>
               <w:t>路线网</w:t>
             </w:r>
-            <w:proofErr w:type="gramEnd"/>
             <w:r>
               <w:rPr>
                 <w:iCs/>
@@ -14264,18 +14058,8 @@
                 <w:iCs/>
                 <w:color w:val="000000"/>
               </w:rPr>
-              <w:t>导航系统的</w:t>
-            </w:r>
-            <w:proofErr w:type="gramStart"/>
-            <w:r>
-              <w:rPr>
-                <w:rFonts w:hint="eastAsia"/>
-                <w:iCs/>
-                <w:color w:val="000000"/>
-              </w:rPr>
-              <w:t>路线网</w:t>
-            </w:r>
-            <w:proofErr w:type="gramEnd"/>
+              <w:t>导航系统的路线网</w:t>
+            </w:r>
           </w:p>
         </w:tc>
       </w:tr>
@@ -14336,7 +14120,6 @@
               </w:rPr>
               <w:t>Dao层实体继承</w:t>
             </w:r>
-            <w:proofErr w:type="spellStart"/>
             <w:r>
               <w:rPr>
                 <w:rFonts w:hint="eastAsia"/>
@@ -14346,25 +14129,14 @@
               </w:rPr>
               <w:t>GenericTreeDao</w:t>
             </w:r>
-            <w:proofErr w:type="spellEnd"/>
-            <w:r>
-              <w:rPr>
-                <w:rFonts w:hint="eastAsia"/>
-                <w:color w:val="000000"/>
-                <w:sz w:val="21"/>
-                <w:szCs w:val="21"/>
-              </w:rPr>
-              <w:t>、</w:t>
-            </w:r>
-            <w:proofErr w:type="spellStart"/>
-            <w:r>
-              <w:rPr>
-                <w:rFonts w:hint="eastAsia"/>
-                <w:color w:val="000000"/>
-                <w:sz w:val="21"/>
-                <w:szCs w:val="21"/>
-              </w:rPr>
-              <w:t>B</w:t>
+            <w:r>
+              <w:rPr>
+                <w:rFonts w:hint="eastAsia"/>
+                <w:color w:val="000000"/>
+                <w:sz w:val="21"/>
+                <w:szCs w:val="21"/>
+              </w:rPr>
+              <w:t>、B</w:t>
             </w:r>
             <w:r>
               <w:rPr>
@@ -14374,7 +14146,6 @@
               </w:rPr>
               <w:t>aseTreeEntity</w:t>
             </w:r>
-            <w:proofErr w:type="spellEnd"/>
             <w:r>
               <w:rPr>
                 <w:rFonts w:hint="eastAsia"/>
@@ -14411,7 +14182,6 @@
               </w:rPr>
               <w:t>继承</w:t>
             </w:r>
-            <w:proofErr w:type="spellStart"/>
             <w:r>
               <w:rPr>
                 <w:rFonts w:hint="eastAsia"/>
@@ -14421,7 +14191,6 @@
               </w:rPr>
               <w:t>GenericTreeDaoTestCase</w:t>
             </w:r>
-            <w:proofErr w:type="spellEnd"/>
           </w:p>
           <w:p>
             <w:pPr>
@@ -14503,7 +14272,6 @@
               </w:rPr>
               <w:t>层建立</w:t>
             </w:r>
-            <w:proofErr w:type="spellStart"/>
             <w:r>
               <w:rPr>
                 <w:color w:val="000000"/>
@@ -14520,7 +14288,6 @@
               </w:rPr>
               <w:t>Manager</w:t>
             </w:r>
-            <w:proofErr w:type="spellEnd"/>
             <w:r>
               <w:rPr>
                 <w:rFonts w:hint="eastAsia"/>
@@ -14530,7 +14297,6 @@
               </w:rPr>
               <w:t>接口，和实现类</w:t>
             </w:r>
-            <w:proofErr w:type="spellStart"/>
             <w:r>
               <w:rPr>
                 <w:rFonts w:hint="eastAsia"/>
@@ -14555,7 +14321,6 @@
               </w:rPr>
               <w:t>ManagerImpl</w:t>
             </w:r>
-            <w:proofErr w:type="spellEnd"/>
           </w:p>
         </w:tc>
       </w:tr>
@@ -14959,7 +14724,6 @@
               </w:rPr>
               <w:t>Dao层实体继承</w:t>
             </w:r>
-            <w:proofErr w:type="spellStart"/>
             <w:r>
               <w:rPr>
                 <w:rFonts w:hint="eastAsia"/>
@@ -14969,25 +14733,14 @@
               </w:rPr>
               <w:t>GenericTreeDao</w:t>
             </w:r>
-            <w:proofErr w:type="spellEnd"/>
-            <w:r>
-              <w:rPr>
-                <w:rFonts w:hint="eastAsia"/>
-                <w:color w:val="000000"/>
-                <w:sz w:val="21"/>
-                <w:szCs w:val="21"/>
-              </w:rPr>
-              <w:t>、</w:t>
-            </w:r>
-            <w:proofErr w:type="spellStart"/>
-            <w:r>
-              <w:rPr>
-                <w:rFonts w:hint="eastAsia"/>
-                <w:color w:val="000000"/>
-                <w:sz w:val="21"/>
-                <w:szCs w:val="21"/>
-              </w:rPr>
-              <w:t>B</w:t>
+            <w:r>
+              <w:rPr>
+                <w:rFonts w:hint="eastAsia"/>
+                <w:color w:val="000000"/>
+                <w:sz w:val="21"/>
+                <w:szCs w:val="21"/>
+              </w:rPr>
+              <w:t>、B</w:t>
             </w:r>
             <w:r>
               <w:rPr>
@@ -14997,7 +14750,6 @@
               </w:rPr>
               <w:t>aseTreeEntity</w:t>
             </w:r>
-            <w:proofErr w:type="spellEnd"/>
             <w:r>
               <w:rPr>
                 <w:rFonts w:hint="eastAsia"/>
@@ -15034,7 +14786,6 @@
               </w:rPr>
               <w:t>继承</w:t>
             </w:r>
-            <w:proofErr w:type="spellStart"/>
             <w:r>
               <w:rPr>
                 <w:rFonts w:hint="eastAsia"/>
@@ -15044,7 +14795,6 @@
               </w:rPr>
               <w:t>GenericTreeDaoTestCase</w:t>
             </w:r>
-            <w:proofErr w:type="spellEnd"/>
           </w:p>
           <w:p>
             <w:pPr>
@@ -15116,7 +14866,6 @@
               </w:rPr>
               <w:t>层建立</w:t>
             </w:r>
-            <w:proofErr w:type="spellStart"/>
             <w:r>
               <w:rPr>
                 <w:color w:val="000000"/>
@@ -15133,7 +14882,6 @@
               </w:rPr>
               <w:t>Manager</w:t>
             </w:r>
-            <w:proofErr w:type="spellEnd"/>
             <w:r>
               <w:rPr>
                 <w:rFonts w:hint="eastAsia"/>
@@ -15143,7 +14891,6 @@
               </w:rPr>
               <w:t>接口，和实现类</w:t>
             </w:r>
-            <w:proofErr w:type="spellStart"/>
             <w:r>
               <w:rPr>
                 <w:color w:val="000000"/>
@@ -15160,7 +14907,6 @@
               </w:rPr>
               <w:t>ManagerImpl</w:t>
             </w:r>
-            <w:proofErr w:type="spellEnd"/>
           </w:p>
         </w:tc>
       </w:tr>
@@ -15290,8 +15036,8 @@
     </w:p>
     <w:p/>
     <w:sectPr>
-      <w:headerReference w:type="default" r:id="rId10"/>
-      <w:footerReference w:type="default" r:id="rId11"/>
+      <w:headerReference w:type="default" r:id="rId9"/>
+      <w:footerReference w:type="default" r:id="rId10"/>
       <w:pgSz w:w="11906" w:h="16838" w:code="9"/>
       <w:pgMar w:top="1418" w:right="1701" w:bottom="1418" w:left="1701" w:header="851" w:footer="851" w:gutter="0"/>
       <w:cols w:space="425"/>
@@ -16281,6 +16027,24 @@
       <w:szCs w:val="24"/>
     </w:rPr>
   </w:style>
+  <w:style w:type="paragraph" w:styleId="ab">
+    <w:name w:val="Normal (Web)"/>
+    <w:basedOn w:val="a"/>
+    <w:uiPriority w:val="99"/>
+    <w:semiHidden/>
+    <w:unhideWhenUsed/>
+    <w:rsid w:val="0037784F"/>
+    <w:pPr>
+      <w:widowControl/>
+      <w:spacing w:before="100" w:beforeAutospacing="1" w:after="100" w:afterAutospacing="1"/>
+      <w:jc w:val="left"/>
+    </w:pPr>
+    <w:rPr>
+      <w:rFonts w:ascii="宋体" w:hAnsi="宋体" w:cs="宋体"/>
+      <w:kern w:val="0"/>
+      <w:sz w:val="24"/>
+    </w:rPr>
+  </w:style>
 </w:styles>
 </file>
 
@@ -16550,7 +16314,7 @@
 </file>
 
 <file path=customXml/itemProps1.xml><?xml version="1.0" encoding="utf-8"?>
-<ds:datastoreItem xmlns:ds="http://schemas.openxmlformats.org/officeDocument/2006/customXml" ds:itemID="{7DE121D5-EFD5-4D5A-BC1E-44552B305254}">
+<ds:datastoreItem xmlns:ds="http://schemas.openxmlformats.org/officeDocument/2006/customXml" ds:itemID="{5065D5EF-77D4-44AF-A759-50D3F8337A27}">
   <ds:schemaRefs>
     <ds:schemaRef ds:uri="http://schemas.openxmlformats.org/officeDocument/2006/bibliography"/>
   </ds:schemaRefs>

</xml_diff>